<commit_message>
Update two chapters in functional design. Fix formatting in system design.
</commit_message>
<xml_diff>
--- a/my-diploma/report/07. System Design.docx
+++ b/my-diploma/report/07. System Design.docx
@@ -293,7 +293,7 @@
     </w:p>
     <w:p>
       <w:pPr>
-        <w:pStyle w:val="a3"/>
+        <w:pStyle w:val="ListParagraph"/>
         <w:widowControl w:val="0"/>
         <w:numPr>
           <w:ilvl w:val="0"/>
@@ -368,7 +368,7 @@
     </w:p>
     <w:p>
       <w:pPr>
-        <w:pStyle w:val="a3"/>
+        <w:pStyle w:val="ListParagraph"/>
         <w:widowControl w:val="0"/>
         <w:numPr>
           <w:ilvl w:val="0"/>
@@ -451,7 +451,7 @@
     </w:p>
     <w:p>
       <w:pPr>
-        <w:pStyle w:val="a3"/>
+        <w:pStyle w:val="ListParagraph"/>
         <w:widowControl w:val="0"/>
         <w:numPr>
           <w:ilvl w:val="0"/>
@@ -512,7 +512,7 @@
     </w:p>
     <w:p>
       <w:pPr>
-        <w:pStyle w:val="a3"/>
+        <w:pStyle w:val="ListParagraph"/>
         <w:widowControl w:val="0"/>
         <w:numPr>
           <w:ilvl w:val="0"/>
@@ -566,7 +566,7 @@
     </w:p>
     <w:p>
       <w:pPr>
-        <w:pStyle w:val="a3"/>
+        <w:pStyle w:val="ListParagraph"/>
         <w:widowControl w:val="0"/>
         <w:numPr>
           <w:ilvl w:val="0"/>
@@ -612,7 +612,7 @@
     </w:p>
     <w:p>
       <w:pPr>
-        <w:pStyle w:val="a3"/>
+        <w:pStyle w:val="ListParagraph"/>
         <w:widowControl w:val="0"/>
         <w:numPr>
           <w:ilvl w:val="0"/>
@@ -725,6 +725,26 @@
         <w:contextualSpacing/>
         <w:jc w:val="both"/>
         <w:rPr>
+          <w:sz w:val="28"/>
+          <w:szCs w:val="28"/>
+        </w:rPr>
+      </w:pPr>
+      <w:r>
+        <w:rPr>
+          <w:sz w:val="28"/>
+          <w:szCs w:val="28"/>
+        </w:rPr>
+        <w:t xml:space="preserve">В данном блоке содержится логика обработки файлов. Он осуществляет импорт данных из файла в базу данных системы. На основе параметров, которые были заданы в блоке настройки, данный блок осуществляет поиск файла импорта по заданному сетевому адресу на диске. Затем взяв параметры для самого файла, извлекает данные о машинах, разделенные специальным образом и создает сущности в памяти. </w:t>
+      </w:r>
+    </w:p>
+    <w:p>
+      <w:pPr>
+        <w:widowControl w:val="0"/>
+        <w:spacing w:after="0" w:line="240" w:lineRule="auto"/>
+        <w:ind w:firstLine="720"/>
+        <w:contextualSpacing/>
+        <w:jc w:val="both"/>
+        <w:rPr>
           <w:b/>
           <w:sz w:val="28"/>
           <w:szCs w:val="28"/>
@@ -735,7 +755,7 @@
           <w:sz w:val="28"/>
           <w:szCs w:val="28"/>
         </w:rPr>
-        <w:t xml:space="preserve">В данном блоке содержится логика обработки файлов. Он осуществляет импорт данных из файла в базу данных системы. На основе параметров, которые были заданы в блоке настройки, данный блок осуществляет поиск файла импорта по заданному сетевому адресу на диске. Затем взяв параметры для самого файла, извлекает данные о машинах, разделенные специальным образом и создает сущности в памяти. При этом он применяет необходимые фильтры при обработке файла импорта, таким образом можно осуществлять частичный импорт данных в систему. </w:t>
+        <w:t xml:space="preserve">При этом он применяет необходимые фильтры при обработке файла импорта, таким образом можно осуществлять частичный импорт данных в систему. </w:t>
       </w:r>
     </w:p>
     <w:p>
@@ -826,6 +846,7 @@
         <w:rPr>
           <w:sz w:val="28"/>
           <w:szCs w:val="28"/>
+          <w:lang w:val="en-US"/>
         </w:rPr>
       </w:pPr>
       <w:r>
@@ -890,6 +911,20 @@
         <w:rPr>
           <w:sz w:val="28"/>
           <w:szCs w:val="28"/>
+          <w:lang w:val="en-US"/>
+        </w:rPr>
+      </w:pPr>
+    </w:p>
+    <w:p>
+      <w:pPr>
+        <w:widowControl w:val="0"/>
+        <w:spacing w:after="0" w:line="240" w:lineRule="auto"/>
+        <w:ind w:firstLine="720"/>
+        <w:contextualSpacing/>
+        <w:jc w:val="both"/>
+        <w:rPr>
+          <w:sz w:val="28"/>
+          <w:szCs w:val="28"/>
         </w:rPr>
       </w:pPr>
       <w:r>
@@ -898,6 +933,7 @@
           <w:sz w:val="28"/>
           <w:szCs w:val="28"/>
         </w:rPr>
+        <w:lastRenderedPageBreak/>
         <w:t xml:space="preserve">2.3 </w:t>
       </w:r>
       <w:r>
@@ -945,48 +981,511 @@
           <w:sz w:val="28"/>
           <w:szCs w:val="28"/>
         </w:rPr>
+        <w:t>Данный блок представляет собой универсальный программный интерфейс доступа к базе данных. Он позволяет сохранять настройки для импорта, которые были переданы из блока настройки параметров, а также отдает данные для блока обработки файлов.</w:t>
+      </w:r>
+    </w:p>
+    <w:p>
+      <w:pPr>
+        <w:widowControl w:val="0"/>
+        <w:spacing w:after="0" w:line="240" w:lineRule="auto"/>
+        <w:ind w:firstLine="720"/>
+        <w:contextualSpacing/>
+        <w:jc w:val="both"/>
+        <w:rPr>
+          <w:sz w:val="28"/>
+          <w:szCs w:val="28"/>
+        </w:rPr>
+      </w:pPr>
+      <w:r>
+        <w:rPr>
+          <w:sz w:val="28"/>
+          <w:szCs w:val="28"/>
+        </w:rPr>
+        <w:t>Кроме всего прочего он обеспечивает целостность данных, то есть дополнительно проверяет их на корректность перед сохранением в базу данных.</w:t>
+      </w:r>
+      <w:r>
+        <w:rPr>
+          <w:sz w:val="28"/>
+          <w:szCs w:val="28"/>
+        </w:rPr>
+        <w:t xml:space="preserve"> </w:t>
+      </w:r>
+      <w:r>
+        <w:rPr>
+          <w:sz w:val="28"/>
+          <w:szCs w:val="28"/>
+        </w:rPr>
+        <w:t>Также он предоставляет интерфейс для блока обработки файлов, с помощью которого он передает импортированные сущности для сохранения в базу данных сайта.</w:t>
+      </w:r>
+    </w:p>
+    <w:p>
+      <w:pPr>
+        <w:widowControl w:val="0"/>
+        <w:spacing w:after="0" w:line="240" w:lineRule="auto"/>
+        <w:ind w:firstLine="720"/>
+        <w:contextualSpacing/>
+        <w:jc w:val="both"/>
+        <w:rPr>
+          <w:sz w:val="28"/>
+          <w:szCs w:val="28"/>
+        </w:rPr>
+      </w:pPr>
+    </w:p>
+    <w:p>
+      <w:pPr>
+        <w:widowControl w:val="0"/>
+        <w:spacing w:after="0" w:line="240" w:lineRule="auto"/>
+        <w:ind w:firstLine="720"/>
+        <w:contextualSpacing/>
+        <w:jc w:val="both"/>
+        <w:rPr>
+          <w:sz w:val="28"/>
+          <w:szCs w:val="28"/>
+        </w:rPr>
+      </w:pPr>
+      <w:r>
+        <w:rPr>
+          <w:b/>
+          <w:sz w:val="28"/>
+          <w:szCs w:val="28"/>
+        </w:rPr>
+        <w:t xml:space="preserve">2.4 </w:t>
+      </w:r>
+      <w:r>
+        <w:rPr>
+          <w:sz w:val="28"/>
+          <w:szCs w:val="28"/>
+        </w:rPr>
+        <w:t>База данных импорта</w:t>
+      </w:r>
+    </w:p>
+    <w:p>
+      <w:pPr>
+        <w:widowControl w:val="0"/>
+        <w:spacing w:after="0" w:line="240" w:lineRule="auto"/>
+        <w:ind w:firstLine="720"/>
+        <w:contextualSpacing/>
+        <w:jc w:val="both"/>
+        <w:rPr>
+          <w:sz w:val="28"/>
+          <w:szCs w:val="28"/>
+        </w:rPr>
+      </w:pPr>
+    </w:p>
+    <w:p>
+      <w:pPr>
+        <w:widowControl w:val="0"/>
+        <w:spacing w:after="0" w:line="240" w:lineRule="auto"/>
+        <w:ind w:firstLine="720"/>
+        <w:contextualSpacing/>
+        <w:jc w:val="both"/>
+        <w:rPr>
+          <w:sz w:val="28"/>
+          <w:szCs w:val="28"/>
+        </w:rPr>
+      </w:pPr>
+      <w:r>
+        <w:rPr>
+          <w:sz w:val="28"/>
+          <w:szCs w:val="28"/>
+        </w:rPr>
+        <w:t xml:space="preserve">Для хранения настроек для импорта используется непосредственно база данных импорта. Для дипломного проекта была выбрана база данных </w:t>
+      </w:r>
+      <w:r>
+        <w:rPr>
+          <w:sz w:val="28"/>
+          <w:szCs w:val="28"/>
+          <w:lang w:val="en-US"/>
+        </w:rPr>
+        <w:t>MS</w:t>
+      </w:r>
+      <w:r>
+        <w:rPr>
+          <w:sz w:val="28"/>
+          <w:szCs w:val="28"/>
+        </w:rPr>
+        <w:t xml:space="preserve"> </w:t>
+      </w:r>
+      <w:r>
+        <w:rPr>
+          <w:sz w:val="28"/>
+          <w:szCs w:val="28"/>
+          <w:lang w:val="en-US"/>
+        </w:rPr>
+        <w:t>SQL</w:t>
+      </w:r>
+      <w:r>
+        <w:rPr>
+          <w:sz w:val="28"/>
+          <w:szCs w:val="28"/>
+        </w:rPr>
+        <w:t xml:space="preserve"> </w:t>
+      </w:r>
+      <w:r>
+        <w:rPr>
+          <w:sz w:val="28"/>
+          <w:szCs w:val="28"/>
+        </w:rPr>
+        <w:t xml:space="preserve">2012, как наиболее подходящая при применении платформы </w:t>
+      </w:r>
+      <w:r>
+        <w:rPr>
+          <w:sz w:val="28"/>
+          <w:szCs w:val="28"/>
+        </w:rPr>
+        <w:t>.</w:t>
+      </w:r>
+      <w:r>
+        <w:rPr>
+          <w:sz w:val="28"/>
+          <w:szCs w:val="28"/>
+          <w:lang w:val="en-US"/>
+        </w:rPr>
+        <w:t>NET</w:t>
+      </w:r>
+      <w:r>
+        <w:rPr>
+          <w:sz w:val="28"/>
+          <w:szCs w:val="28"/>
+        </w:rPr>
+        <w:t xml:space="preserve"> </w:t>
+      </w:r>
+      <w:r>
+        <w:rPr>
+          <w:sz w:val="28"/>
+          <w:szCs w:val="28"/>
+        </w:rPr>
+        <w:t xml:space="preserve">и операционно системы </w:t>
+      </w:r>
+      <w:r>
+        <w:rPr>
+          <w:sz w:val="28"/>
+          <w:szCs w:val="28"/>
+          <w:lang w:val="en-US"/>
+        </w:rPr>
+        <w:t>Windows</w:t>
+      </w:r>
+    </w:p>
+    <w:p>
+      <w:pPr>
+        <w:widowControl w:val="0"/>
+        <w:spacing w:after="0" w:line="240" w:lineRule="auto"/>
+        <w:ind w:firstLine="720"/>
+        <w:contextualSpacing/>
+        <w:jc w:val="both"/>
+        <w:rPr>
+          <w:sz w:val="28"/>
+          <w:szCs w:val="28"/>
+        </w:rPr>
+      </w:pPr>
+      <w:r>
+        <w:rPr>
+          <w:sz w:val="28"/>
+          <w:szCs w:val="28"/>
+        </w:rPr>
+        <w:t xml:space="preserve">База данных импорта, помимо служебных таблиц системы управления контентом </w:t>
+      </w:r>
+      <w:r>
+        <w:rPr>
+          <w:sz w:val="28"/>
+          <w:szCs w:val="28"/>
+          <w:lang w:val="en-US"/>
+        </w:rPr>
+        <w:t>Orchard</w:t>
+      </w:r>
+      <w:r>
+        <w:rPr>
+          <w:sz w:val="28"/>
+          <w:szCs w:val="28"/>
+        </w:rPr>
+        <w:t xml:space="preserve"> </w:t>
+      </w:r>
+      <w:r>
+        <w:rPr>
+          <w:sz w:val="28"/>
+          <w:szCs w:val="28"/>
+          <w:lang w:val="en-US"/>
+        </w:rPr>
+        <w:t>CMS</w:t>
+      </w:r>
+      <w:r>
+        <w:rPr>
+          <w:sz w:val="28"/>
+          <w:szCs w:val="28"/>
+        </w:rPr>
+        <w:t xml:space="preserve">, содержит таблицы для хранения настроек поставщиков машин, шаблонов для импорта, сущностей соответствия полей, сущностей для хранения настроек файла импорта и параметров запуска импорта, а также таблицы для хранения статистики </w:t>
+      </w:r>
+      <w:proofErr w:type="gramStart"/>
+      <w:r>
+        <w:rPr>
+          <w:sz w:val="28"/>
+          <w:szCs w:val="28"/>
+        </w:rPr>
+        <w:t>о</w:t>
+      </w:r>
+      <w:proofErr w:type="gramEnd"/>
+      <w:r>
+        <w:rPr>
+          <w:sz w:val="28"/>
+          <w:szCs w:val="28"/>
+        </w:rPr>
+        <w:t xml:space="preserve"> осуществленном импорте.</w:t>
+      </w:r>
+    </w:p>
+    <w:p>
+      <w:pPr>
+        <w:widowControl w:val="0"/>
+        <w:spacing w:after="0" w:line="240" w:lineRule="auto"/>
+        <w:ind w:firstLine="720"/>
+        <w:contextualSpacing/>
+        <w:jc w:val="both"/>
+        <w:rPr>
+          <w:sz w:val="28"/>
+          <w:szCs w:val="28"/>
+        </w:rPr>
+      </w:pPr>
+    </w:p>
+    <w:p>
+      <w:pPr>
+        <w:widowControl w:val="0"/>
+        <w:spacing w:after="0" w:line="240" w:lineRule="auto"/>
+        <w:ind w:firstLine="720"/>
+        <w:contextualSpacing/>
+        <w:jc w:val="both"/>
+        <w:rPr>
+          <w:sz w:val="28"/>
+          <w:szCs w:val="28"/>
+        </w:rPr>
+      </w:pPr>
+      <w:r>
+        <w:rPr>
+          <w:b/>
+          <w:sz w:val="28"/>
+          <w:szCs w:val="28"/>
+        </w:rPr>
+        <w:t>2.5</w:t>
+      </w:r>
+      <w:r>
+        <w:rPr>
+          <w:sz w:val="28"/>
+          <w:szCs w:val="28"/>
+        </w:rPr>
+        <w:t xml:space="preserve"> </w:t>
+      </w:r>
+      <w:r>
+        <w:rPr>
+          <w:sz w:val="28"/>
+          <w:szCs w:val="28"/>
+        </w:rPr>
+        <w:t>Блок авторизации</w:t>
+      </w:r>
+    </w:p>
+    <w:p>
+      <w:pPr>
+        <w:widowControl w:val="0"/>
+        <w:spacing w:after="0" w:line="240" w:lineRule="auto"/>
+        <w:ind w:firstLine="720"/>
+        <w:contextualSpacing/>
+        <w:jc w:val="both"/>
+        <w:rPr>
+          <w:sz w:val="28"/>
+          <w:szCs w:val="28"/>
+        </w:rPr>
+      </w:pPr>
+    </w:p>
+    <w:p>
+      <w:pPr>
+        <w:widowControl w:val="0"/>
+        <w:spacing w:after="0" w:line="240" w:lineRule="auto"/>
+        <w:ind w:firstLine="720"/>
+        <w:contextualSpacing/>
+        <w:jc w:val="both"/>
+        <w:rPr>
+          <w:sz w:val="28"/>
+          <w:szCs w:val="28"/>
+        </w:rPr>
+      </w:pPr>
+      <w:r>
+        <w:rPr>
+          <w:sz w:val="28"/>
+          <w:szCs w:val="28"/>
+        </w:rPr>
+        <w:t>Блок авторизации позволяет осуществить безопасность для администрирования сайта. Данный блок содержит в себе функциональные возможности для создания пользователей и ролей в системе, а также применения ролей к пользователям.</w:t>
+      </w:r>
+    </w:p>
+    <w:p>
+      <w:pPr>
+        <w:widowControl w:val="0"/>
+        <w:spacing w:after="0" w:line="240" w:lineRule="auto"/>
+        <w:ind w:firstLine="720"/>
+        <w:contextualSpacing/>
+        <w:jc w:val="both"/>
+        <w:rPr>
+          <w:sz w:val="28"/>
+          <w:szCs w:val="28"/>
+        </w:rPr>
+      </w:pPr>
+      <w:r>
+        <w:rPr>
+          <w:sz w:val="28"/>
+          <w:szCs w:val="28"/>
+        </w:rPr>
+        <w:t xml:space="preserve">Данный блок представляет собой отдельный модуль в терминах системы управления контентом </w:t>
+      </w:r>
+      <w:r>
+        <w:rPr>
+          <w:sz w:val="28"/>
+          <w:szCs w:val="28"/>
+          <w:lang w:val="en-US"/>
+        </w:rPr>
+        <w:t>Orchard</w:t>
+      </w:r>
+      <w:r>
+        <w:rPr>
+          <w:sz w:val="28"/>
+          <w:szCs w:val="28"/>
+        </w:rPr>
+        <w:t xml:space="preserve"> </w:t>
+      </w:r>
+      <w:r>
+        <w:rPr>
+          <w:sz w:val="28"/>
+          <w:szCs w:val="28"/>
+          <w:lang w:val="en-US"/>
+        </w:rPr>
+        <w:t>CMS</w:t>
+      </w:r>
+      <w:r>
+        <w:rPr>
+          <w:sz w:val="28"/>
+          <w:szCs w:val="28"/>
+        </w:rPr>
+        <w:t xml:space="preserve">. </w:t>
+      </w:r>
+      <w:r>
+        <w:rPr>
+          <w:sz w:val="28"/>
+          <w:szCs w:val="28"/>
+        </w:rPr>
+        <w:t>Он предоставляет пользовательский интерфейс, который позволяет создавать пользователей системы, задавая им уникальное имя</w:t>
+      </w:r>
+      <w:r>
+        <w:rPr>
+          <w:sz w:val="28"/>
+          <w:szCs w:val="28"/>
+        </w:rPr>
+        <w:t>, пароль</w:t>
+      </w:r>
+      <w:r>
+        <w:rPr>
+          <w:sz w:val="28"/>
+          <w:szCs w:val="28"/>
+        </w:rPr>
+        <w:t xml:space="preserve"> и </w:t>
+      </w:r>
+      <w:r>
+        <w:rPr>
+          <w:sz w:val="28"/>
+          <w:szCs w:val="28"/>
+          <w:lang w:val="en-US"/>
+        </w:rPr>
+        <w:t>email</w:t>
+      </w:r>
+      <w:r>
+        <w:rPr>
+          <w:sz w:val="28"/>
+          <w:szCs w:val="28"/>
+        </w:rPr>
+        <w:t xml:space="preserve"> </w:t>
+      </w:r>
+      <w:r>
+        <w:rPr>
+          <w:sz w:val="28"/>
+          <w:szCs w:val="28"/>
+        </w:rPr>
+        <w:t xml:space="preserve">адрес. </w:t>
+      </w:r>
+      <w:r>
+        <w:rPr>
+          <w:sz w:val="28"/>
+          <w:szCs w:val="28"/>
+        </w:rPr>
+        <w:t>Кроме того он позволяет осуществлять редактирование ранее  созданных пользователей, их поиск по фильтру и сортировку.</w:t>
+      </w:r>
+    </w:p>
+    <w:p>
+      <w:pPr>
+        <w:widowControl w:val="0"/>
+        <w:spacing w:after="0" w:line="240" w:lineRule="auto"/>
+        <w:ind w:firstLine="720"/>
+        <w:contextualSpacing/>
+        <w:jc w:val="both"/>
+        <w:rPr>
+          <w:sz w:val="28"/>
+          <w:szCs w:val="28"/>
+        </w:rPr>
+      </w:pPr>
+      <w:r>
+        <w:rPr>
+          <w:sz w:val="28"/>
+          <w:szCs w:val="28"/>
+        </w:rPr>
+        <w:t>Также блок авторизации позволяет создавать роли. При создании роли указывается ее уникальное имя, а также выбираются модули системы, к которым данная роль будет иметь доступ. При этом к каждому модулю можно задать доступ на полное редактирование, чтение, изменение или удаление.</w:t>
+      </w:r>
+    </w:p>
+    <w:p>
+      <w:pPr>
+        <w:widowControl w:val="0"/>
+        <w:spacing w:after="0" w:line="240" w:lineRule="auto"/>
+        <w:ind w:firstLine="720"/>
+        <w:contextualSpacing/>
+        <w:jc w:val="both"/>
+        <w:rPr>
+          <w:sz w:val="28"/>
+          <w:szCs w:val="28"/>
+        </w:rPr>
+      </w:pPr>
+      <w:r>
+        <w:rPr>
+          <w:sz w:val="28"/>
+          <w:szCs w:val="28"/>
+        </w:rPr>
+        <w:t>Затем к каждому ранее созданному пользователю может применяться набор ролей.</w:t>
+      </w:r>
+    </w:p>
+    <w:p>
+      <w:pPr>
+        <w:widowControl w:val="0"/>
+        <w:spacing w:after="0" w:line="240" w:lineRule="auto"/>
+        <w:ind w:firstLine="720"/>
+        <w:contextualSpacing/>
+        <w:jc w:val="both"/>
+        <w:rPr>
+          <w:sz w:val="28"/>
+          <w:szCs w:val="28"/>
+        </w:rPr>
+      </w:pPr>
+      <w:r>
+        <w:rPr>
+          <w:sz w:val="28"/>
+          <w:szCs w:val="28"/>
+        </w:rPr>
         <w:lastRenderedPageBreak/>
-        <w:t>Данный блок представляет собой универсальный программный интерфейс доступа к базе данных. Он позволяет сохранять настройки для импорта, которые были переданы из блока настройки параметров, а также отдает данные для блока обработки файлов.</w:t>
-      </w:r>
-    </w:p>
-    <w:p>
-      <w:pPr>
-        <w:widowControl w:val="0"/>
-        <w:spacing w:after="0" w:line="240" w:lineRule="auto"/>
-        <w:ind w:firstLine="720"/>
-        <w:contextualSpacing/>
-        <w:jc w:val="both"/>
-        <w:rPr>
-          <w:sz w:val="28"/>
-          <w:szCs w:val="28"/>
-        </w:rPr>
-      </w:pPr>
-      <w:r>
-        <w:rPr>
-          <w:sz w:val="28"/>
-          <w:szCs w:val="28"/>
-        </w:rPr>
-        <w:t>Кроме всего прочего он обеспечивает целостность данных, то есть дополнительно проверяет их на корректность перед сохранением в базу данных.</w:t>
-      </w:r>
-    </w:p>
-    <w:p>
-      <w:pPr>
-        <w:widowControl w:val="0"/>
-        <w:spacing w:after="0" w:line="240" w:lineRule="auto"/>
-        <w:ind w:firstLine="720"/>
-        <w:contextualSpacing/>
-        <w:jc w:val="both"/>
-        <w:rPr>
-          <w:sz w:val="28"/>
-          <w:szCs w:val="28"/>
-        </w:rPr>
-      </w:pPr>
-      <w:r>
-        <w:rPr>
-          <w:sz w:val="28"/>
-          <w:szCs w:val="28"/>
-        </w:rPr>
-        <w:t>Также он предоставляет интерфейс для блока обработки файлов, с помощью которого он передает импортированные сущности для сохранения в базу данных сайта.</w:t>
+        <w:t>При отображении на сайте того или иного модуля, проверяется, имеет ли текущий пользователь к нему доступ и если не имеет, то он на странице не отображается.</w:t>
+      </w:r>
+      <w:r>
+        <w:rPr>
+          <w:sz w:val="28"/>
+          <w:szCs w:val="28"/>
+        </w:rPr>
+        <w:t xml:space="preserve"> </w:t>
+      </w:r>
+      <w:r>
+        <w:rPr>
+          <w:sz w:val="28"/>
+          <w:szCs w:val="28"/>
+        </w:rPr>
+        <w:t>Для входа в администраторскую часть сайта необходимо авторизоваться на странице авторизации с помощью ранее заданного имени и пароля.</w:t>
       </w:r>
     </w:p>
     <w:p>
@@ -1020,483 +1519,6 @@
           <w:sz w:val="28"/>
           <w:szCs w:val="28"/>
         </w:rPr>
-        <w:t xml:space="preserve">2.4 </w:t>
-      </w:r>
-      <w:r>
-        <w:rPr>
-          <w:sz w:val="28"/>
-          <w:szCs w:val="28"/>
-        </w:rPr>
-        <w:t>База данных импорта</w:t>
-      </w:r>
-    </w:p>
-    <w:p>
-      <w:pPr>
-        <w:widowControl w:val="0"/>
-        <w:spacing w:after="0" w:line="240" w:lineRule="auto"/>
-        <w:ind w:firstLine="720"/>
-        <w:contextualSpacing/>
-        <w:jc w:val="both"/>
-        <w:rPr>
-          <w:sz w:val="28"/>
-          <w:szCs w:val="28"/>
-        </w:rPr>
-      </w:pPr>
-    </w:p>
-    <w:p>
-      <w:pPr>
-        <w:widowControl w:val="0"/>
-        <w:spacing w:after="0" w:line="240" w:lineRule="auto"/>
-        <w:ind w:firstLine="720"/>
-        <w:contextualSpacing/>
-        <w:jc w:val="both"/>
-        <w:rPr>
-          <w:sz w:val="28"/>
-          <w:szCs w:val="28"/>
-        </w:rPr>
-      </w:pPr>
-      <w:r>
-        <w:rPr>
-          <w:sz w:val="28"/>
-          <w:szCs w:val="28"/>
-        </w:rPr>
-        <w:t xml:space="preserve">Для хранения настроек для импорта используется непосредственно база данных импорта. Для дипломного проекта была выбрана база данных </w:t>
-      </w:r>
-      <w:r>
-        <w:rPr>
-          <w:sz w:val="28"/>
-          <w:szCs w:val="28"/>
-          <w:lang w:val="en-US"/>
-        </w:rPr>
-        <w:t>MS</w:t>
-      </w:r>
-      <w:r>
-        <w:rPr>
-          <w:sz w:val="28"/>
-          <w:szCs w:val="28"/>
-        </w:rPr>
-        <w:t xml:space="preserve"> </w:t>
-      </w:r>
-      <w:r>
-        <w:rPr>
-          <w:sz w:val="28"/>
-          <w:szCs w:val="28"/>
-          <w:lang w:val="en-US"/>
-        </w:rPr>
-        <w:t>SQL</w:t>
-      </w:r>
-      <w:r>
-        <w:rPr>
-          <w:sz w:val="28"/>
-          <w:szCs w:val="28"/>
-        </w:rPr>
-        <w:t xml:space="preserve"> </w:t>
-      </w:r>
-      <w:r>
-        <w:rPr>
-          <w:sz w:val="28"/>
-          <w:szCs w:val="28"/>
-        </w:rPr>
-        <w:t xml:space="preserve">2012, как наиболее подходящая при применении платформы </w:t>
-      </w:r>
-      <w:r>
-        <w:rPr>
-          <w:sz w:val="28"/>
-          <w:szCs w:val="28"/>
-        </w:rPr>
-        <w:t>.</w:t>
-      </w:r>
-      <w:r>
-        <w:rPr>
-          <w:sz w:val="28"/>
-          <w:szCs w:val="28"/>
-          <w:lang w:val="en-US"/>
-        </w:rPr>
-        <w:t>NET</w:t>
-      </w:r>
-      <w:r>
-        <w:rPr>
-          <w:sz w:val="28"/>
-          <w:szCs w:val="28"/>
-        </w:rPr>
-        <w:t xml:space="preserve"> </w:t>
-      </w:r>
-      <w:r>
-        <w:rPr>
-          <w:sz w:val="28"/>
-          <w:szCs w:val="28"/>
-        </w:rPr>
-        <w:t xml:space="preserve">и операционно системы </w:t>
-      </w:r>
-      <w:r>
-        <w:rPr>
-          <w:sz w:val="28"/>
-          <w:szCs w:val="28"/>
-          <w:lang w:val="en-US"/>
-        </w:rPr>
-        <w:t>Windows</w:t>
-      </w:r>
-    </w:p>
-    <w:p>
-      <w:pPr>
-        <w:widowControl w:val="0"/>
-        <w:spacing w:after="0" w:line="240" w:lineRule="auto"/>
-        <w:ind w:firstLine="720"/>
-        <w:contextualSpacing/>
-        <w:jc w:val="both"/>
-        <w:rPr>
-          <w:sz w:val="28"/>
-          <w:szCs w:val="28"/>
-        </w:rPr>
-      </w:pPr>
-      <w:r>
-        <w:rPr>
-          <w:sz w:val="28"/>
-          <w:szCs w:val="28"/>
-        </w:rPr>
-        <w:t xml:space="preserve">База данных импорта, помимо служебных таблиц системы управления контентом </w:t>
-      </w:r>
-      <w:r>
-        <w:rPr>
-          <w:sz w:val="28"/>
-          <w:szCs w:val="28"/>
-          <w:lang w:val="en-US"/>
-        </w:rPr>
-        <w:t>Orchard</w:t>
-      </w:r>
-      <w:r>
-        <w:rPr>
-          <w:sz w:val="28"/>
-          <w:szCs w:val="28"/>
-        </w:rPr>
-        <w:t xml:space="preserve"> </w:t>
-      </w:r>
-      <w:r>
-        <w:rPr>
-          <w:sz w:val="28"/>
-          <w:szCs w:val="28"/>
-          <w:lang w:val="en-US"/>
-        </w:rPr>
-        <w:t>CMS</w:t>
-      </w:r>
-      <w:r>
-        <w:rPr>
-          <w:sz w:val="28"/>
-          <w:szCs w:val="28"/>
-        </w:rPr>
-        <w:t xml:space="preserve">, содержит таблицы для хранения настроек поставщиков машин, шаблонов для импорта, сущностей соответствия полей, сущностей для хранения настроек файла импорта и параметров запуска импорта, а также таблицы для хранения статистики </w:t>
-      </w:r>
-      <w:proofErr w:type="gramStart"/>
-      <w:r>
-        <w:rPr>
-          <w:sz w:val="28"/>
-          <w:szCs w:val="28"/>
-        </w:rPr>
-        <w:t>о</w:t>
-      </w:r>
-      <w:proofErr w:type="gramEnd"/>
-      <w:r>
-        <w:rPr>
-          <w:sz w:val="28"/>
-          <w:szCs w:val="28"/>
-        </w:rPr>
-        <w:t xml:space="preserve"> осуществленном импорте.</w:t>
-      </w:r>
-    </w:p>
-    <w:p>
-      <w:pPr>
-        <w:widowControl w:val="0"/>
-        <w:spacing w:after="0" w:line="240" w:lineRule="auto"/>
-        <w:ind w:firstLine="720"/>
-        <w:contextualSpacing/>
-        <w:jc w:val="both"/>
-        <w:rPr>
-          <w:sz w:val="28"/>
-          <w:szCs w:val="28"/>
-        </w:rPr>
-      </w:pPr>
-    </w:p>
-    <w:p>
-      <w:pPr>
-        <w:widowControl w:val="0"/>
-        <w:spacing w:after="0" w:line="240" w:lineRule="auto"/>
-        <w:ind w:firstLine="720"/>
-        <w:contextualSpacing/>
-        <w:jc w:val="both"/>
-        <w:rPr>
-          <w:sz w:val="28"/>
-          <w:szCs w:val="28"/>
-        </w:rPr>
-      </w:pPr>
-      <w:r>
-        <w:rPr>
-          <w:b/>
-          <w:sz w:val="28"/>
-          <w:szCs w:val="28"/>
-        </w:rPr>
-        <w:t>2.5</w:t>
-      </w:r>
-      <w:r>
-        <w:rPr>
-          <w:sz w:val="28"/>
-          <w:szCs w:val="28"/>
-        </w:rPr>
-        <w:t xml:space="preserve"> </w:t>
-      </w:r>
-      <w:r>
-        <w:rPr>
-          <w:sz w:val="28"/>
-          <w:szCs w:val="28"/>
-        </w:rPr>
-        <w:t>Блок авторизации</w:t>
-      </w:r>
-    </w:p>
-    <w:p>
-      <w:pPr>
-        <w:widowControl w:val="0"/>
-        <w:spacing w:after="0" w:line="240" w:lineRule="auto"/>
-        <w:ind w:firstLine="720"/>
-        <w:contextualSpacing/>
-        <w:jc w:val="both"/>
-        <w:rPr>
-          <w:sz w:val="28"/>
-          <w:szCs w:val="28"/>
-        </w:rPr>
-      </w:pPr>
-    </w:p>
-    <w:p>
-      <w:pPr>
-        <w:widowControl w:val="0"/>
-        <w:spacing w:after="0" w:line="240" w:lineRule="auto"/>
-        <w:ind w:firstLine="720"/>
-        <w:contextualSpacing/>
-        <w:jc w:val="both"/>
-        <w:rPr>
-          <w:sz w:val="28"/>
-          <w:szCs w:val="28"/>
-        </w:rPr>
-      </w:pPr>
-      <w:r>
-        <w:rPr>
-          <w:sz w:val="28"/>
-          <w:szCs w:val="28"/>
-        </w:rPr>
-        <w:t>Блок авторизации позволяет осуществить безопасность для администрирования сайта. Данный блок содержит в себе функциональные возможности для создания пользователей и ролей в системе, а также применения ролей к пользователям.</w:t>
-      </w:r>
-    </w:p>
-    <w:p>
-      <w:pPr>
-        <w:widowControl w:val="0"/>
-        <w:spacing w:after="0" w:line="240" w:lineRule="auto"/>
-        <w:ind w:firstLine="720"/>
-        <w:contextualSpacing/>
-        <w:jc w:val="both"/>
-        <w:rPr>
-          <w:sz w:val="28"/>
-          <w:szCs w:val="28"/>
-        </w:rPr>
-      </w:pPr>
-      <w:r>
-        <w:rPr>
-          <w:sz w:val="28"/>
-          <w:szCs w:val="28"/>
-        </w:rPr>
-        <w:t xml:space="preserve">Данный блок представляет собой отдельный модуль в терминах системы управления контентом </w:t>
-      </w:r>
-      <w:r>
-        <w:rPr>
-          <w:sz w:val="28"/>
-          <w:szCs w:val="28"/>
-          <w:lang w:val="en-US"/>
-        </w:rPr>
-        <w:t>Orchard</w:t>
-      </w:r>
-      <w:r>
-        <w:rPr>
-          <w:sz w:val="28"/>
-          <w:szCs w:val="28"/>
-        </w:rPr>
-        <w:t xml:space="preserve"> </w:t>
-      </w:r>
-      <w:r>
-        <w:rPr>
-          <w:sz w:val="28"/>
-          <w:szCs w:val="28"/>
-          <w:lang w:val="en-US"/>
-        </w:rPr>
-        <w:t>CMS</w:t>
-      </w:r>
-      <w:r>
-        <w:rPr>
-          <w:sz w:val="28"/>
-          <w:szCs w:val="28"/>
-        </w:rPr>
-        <w:t xml:space="preserve">. </w:t>
-      </w:r>
-      <w:r>
-        <w:rPr>
-          <w:sz w:val="28"/>
-          <w:szCs w:val="28"/>
-        </w:rPr>
-        <w:t>Он предоставляет пользовательский интерфейс, который позволяет создавать пользователей системы, задавая им уникальное имя</w:t>
-      </w:r>
-      <w:r>
-        <w:rPr>
-          <w:sz w:val="28"/>
-          <w:szCs w:val="28"/>
-        </w:rPr>
-        <w:t>, пароль</w:t>
-      </w:r>
-      <w:r>
-        <w:rPr>
-          <w:sz w:val="28"/>
-          <w:szCs w:val="28"/>
-        </w:rPr>
-        <w:t xml:space="preserve"> и </w:t>
-      </w:r>
-      <w:r>
-        <w:rPr>
-          <w:sz w:val="28"/>
-          <w:szCs w:val="28"/>
-          <w:lang w:val="en-US"/>
-        </w:rPr>
-        <w:t>email</w:t>
-      </w:r>
-      <w:r>
-        <w:rPr>
-          <w:sz w:val="28"/>
-          <w:szCs w:val="28"/>
-        </w:rPr>
-        <w:t xml:space="preserve"> </w:t>
-      </w:r>
-      <w:r>
-        <w:rPr>
-          <w:sz w:val="28"/>
-          <w:szCs w:val="28"/>
-        </w:rPr>
-        <w:t xml:space="preserve">адрес. </w:t>
-      </w:r>
-      <w:r>
-        <w:rPr>
-          <w:sz w:val="28"/>
-          <w:szCs w:val="28"/>
-        </w:rPr>
-        <w:t>Кроме того он позволяет осуществлять редактирование ранее  созданных пользователей, их поиск по фильтру и сортировку.</w:t>
-      </w:r>
-    </w:p>
-    <w:p>
-      <w:pPr>
-        <w:widowControl w:val="0"/>
-        <w:spacing w:after="0" w:line="240" w:lineRule="auto"/>
-        <w:ind w:firstLine="720"/>
-        <w:contextualSpacing/>
-        <w:jc w:val="both"/>
-        <w:rPr>
-          <w:sz w:val="28"/>
-          <w:szCs w:val="28"/>
-        </w:rPr>
-      </w:pPr>
-      <w:r>
-        <w:rPr>
-          <w:sz w:val="28"/>
-          <w:szCs w:val="28"/>
-        </w:rPr>
-        <w:t>Также блок авторизации позволяет создавать роли. При создании роли указывается ее уникальное имя, а также выбираются модули системы, к которым данная роль будет иметь доступ. При этом к каждому модулю можно задать доступ на полное редактирование, чтение, изменение или удаление.</w:t>
-      </w:r>
-    </w:p>
-    <w:p>
-      <w:pPr>
-        <w:widowControl w:val="0"/>
-        <w:spacing w:after="0" w:line="240" w:lineRule="auto"/>
-        <w:ind w:firstLine="720"/>
-        <w:contextualSpacing/>
-        <w:jc w:val="both"/>
-        <w:rPr>
-          <w:sz w:val="28"/>
-          <w:szCs w:val="28"/>
-        </w:rPr>
-      </w:pPr>
-      <w:r>
-        <w:rPr>
-          <w:sz w:val="28"/>
-          <w:szCs w:val="28"/>
-        </w:rPr>
-        <w:t>Затем к каждому ранее созданному пользователю может применяться набор ролей.</w:t>
-      </w:r>
-    </w:p>
-    <w:p>
-      <w:pPr>
-        <w:widowControl w:val="0"/>
-        <w:spacing w:after="0" w:line="240" w:lineRule="auto"/>
-        <w:ind w:firstLine="720"/>
-        <w:contextualSpacing/>
-        <w:jc w:val="both"/>
-        <w:rPr>
-          <w:sz w:val="28"/>
-          <w:szCs w:val="28"/>
-        </w:rPr>
-      </w:pPr>
-      <w:r>
-        <w:rPr>
-          <w:sz w:val="28"/>
-          <w:szCs w:val="28"/>
-        </w:rPr>
-        <w:t xml:space="preserve">При отображении на сайте того или иного модуля, проверяется, имеет </w:t>
-      </w:r>
-      <w:r>
-        <w:rPr>
-          <w:sz w:val="28"/>
-          <w:szCs w:val="28"/>
-        </w:rPr>
-        <w:lastRenderedPageBreak/>
-        <w:t>ли текущий пользователь к нему доступ и если не имеет, то он на странице не отображается.</w:t>
-      </w:r>
-      <w:r>
-        <w:rPr>
-          <w:sz w:val="28"/>
-          <w:szCs w:val="28"/>
-        </w:rPr>
-        <w:t xml:space="preserve"> </w:t>
-      </w:r>
-      <w:r>
-        <w:rPr>
-          <w:sz w:val="28"/>
-          <w:szCs w:val="28"/>
-        </w:rPr>
-        <w:t>Для входа в администраторскую часть сайта необходимо авторизоваться на странице авторизации с помощью ранее заданного имени и пароля.</w:t>
-      </w:r>
-    </w:p>
-    <w:p>
-      <w:pPr>
-        <w:widowControl w:val="0"/>
-        <w:spacing w:after="0" w:line="240" w:lineRule="auto"/>
-        <w:ind w:firstLine="720"/>
-        <w:contextualSpacing/>
-        <w:jc w:val="both"/>
-        <w:rPr>
-          <w:sz w:val="28"/>
-          <w:szCs w:val="28"/>
-        </w:rPr>
-      </w:pPr>
-    </w:p>
-    <w:p>
-      <w:pPr>
-        <w:widowControl w:val="0"/>
-        <w:spacing w:after="0" w:line="240" w:lineRule="auto"/>
-        <w:ind w:firstLine="720"/>
-        <w:contextualSpacing/>
-        <w:jc w:val="both"/>
-        <w:rPr>
-          <w:sz w:val="28"/>
-          <w:szCs w:val="28"/>
-        </w:rPr>
-      </w:pPr>
-      <w:r>
-        <w:rPr>
-          <w:b/>
-          <w:sz w:val="28"/>
-          <w:szCs w:val="28"/>
-        </w:rPr>
         <w:t>2.6</w:t>
       </w:r>
       <w:r>
@@ -1576,7 +1598,7 @@
     </w:p>
     <w:p>
       <w:pPr>
-        <w:pStyle w:val="a3"/>
+        <w:pStyle w:val="ListParagraph"/>
         <w:widowControl w:val="0"/>
         <w:numPr>
           <w:ilvl w:val="0"/>
@@ -1615,7 +1637,7 @@
     </w:p>
     <w:p>
       <w:pPr>
-        <w:pStyle w:val="a3"/>
+        <w:pStyle w:val="ListParagraph"/>
         <w:widowControl w:val="0"/>
         <w:numPr>
           <w:ilvl w:val="0"/>
@@ -1683,7 +1705,7 @@
     </w:p>
     <w:p>
       <w:pPr>
-        <w:pStyle w:val="a3"/>
+        <w:pStyle w:val="ListParagraph"/>
         <w:widowControl w:val="0"/>
         <w:numPr>
           <w:ilvl w:val="0"/>
@@ -1729,7 +1751,7 @@
     </w:p>
     <w:p>
       <w:pPr>
-        <w:pStyle w:val="a3"/>
+        <w:pStyle w:val="ListParagraph"/>
         <w:widowControl w:val="0"/>
         <w:spacing w:after="0" w:line="240" w:lineRule="auto"/>
         <w:jc w:val="both"/>
@@ -1888,7 +1910,7 @@
     </w:p>
     <w:p>
       <w:pPr>
-        <w:pStyle w:val="a3"/>
+        <w:pStyle w:val="ListParagraph"/>
         <w:widowControl w:val="0"/>
         <w:numPr>
           <w:ilvl w:val="0"/>
@@ -1964,7 +1986,7 @@
     </w:p>
     <w:p>
       <w:pPr>
-        <w:pStyle w:val="a3"/>
+        <w:pStyle w:val="ListParagraph"/>
         <w:widowControl w:val="0"/>
         <w:numPr>
           <w:ilvl w:val="0"/>
@@ -2020,7 +2042,7 @@
           <w:sz w:val="28"/>
           <w:szCs w:val="28"/>
         </w:rPr>
-        <w:t xml:space="preserve">позволяет управлять непосредственно параметрами каждой машины, которые она имеет. Все данные о машине импортируются в систему, однако при необходимости можно их изменить в этом блоке. Кроме редактирования параметров, к каждой машине можно добавлять изображения или ссылки на видео. По полному списку машин можно </w:t>
+        <w:t xml:space="preserve">позволяет управлять непосредственно параметрами каждой машины, которые она имеет. Все данные о машине импортируются в систему, однако при необходимости можно их изменить в этом блоке. Кроме редактирования параметров, к каждой машине можно добавлять </w:t>
       </w:r>
       <w:r>
         <w:rPr>
@@ -2028,12 +2050,12 @@
           <w:szCs w:val="28"/>
         </w:rPr>
         <w:lastRenderedPageBreak/>
-        <w:t>осуществлять поиск и фильтрацию.</w:t>
-      </w:r>
-    </w:p>
-    <w:p>
-      <w:pPr>
-        <w:pStyle w:val="a3"/>
+        <w:t>изображения или ссылки на видео. По полному списку машин можно осуществлять поиск и фильтрацию.</w:t>
+      </w:r>
+    </w:p>
+    <w:p>
+      <w:pPr>
+        <w:pStyle w:val="ListParagraph"/>
         <w:widowControl w:val="0"/>
         <w:numPr>
           <w:ilvl w:val="0"/>
@@ -2094,7 +2116,7 @@
     </w:p>
     <w:p>
       <w:pPr>
-        <w:pStyle w:val="a3"/>
+        <w:pStyle w:val="ListParagraph"/>
         <w:widowControl w:val="0"/>
         <w:numPr>
           <w:ilvl w:val="0"/>
@@ -2155,7 +2177,7 @@
     </w:p>
     <w:p>
       <w:pPr>
-        <w:pStyle w:val="a3"/>
+        <w:pStyle w:val="ListParagraph"/>
         <w:widowControl w:val="0"/>
         <w:numPr>
           <w:ilvl w:val="0"/>
@@ -2196,299 +2218,300 @@
           <w:sz w:val="28"/>
           <w:szCs w:val="28"/>
         </w:rPr>
-        <w:t>позволяет создавать специальные акции для определенных машин. Например, можно создавать сезонные скидки. Для создания специального предложения, необходимо выбрать параметры, по которым оно будет применяться. Тогда для каждой машины, которая соответствует данным параметрам на сайте, будет выводиться акция для нее.</w:t>
-      </w:r>
-    </w:p>
-    <w:p>
-      <w:pPr>
-        <w:pStyle w:val="a3"/>
-        <w:widowControl w:val="0"/>
-        <w:spacing w:after="0" w:line="240" w:lineRule="auto"/>
-        <w:jc w:val="both"/>
-        <w:rPr>
-          <w:sz w:val="28"/>
-          <w:szCs w:val="28"/>
-        </w:rPr>
-      </w:pPr>
-    </w:p>
-    <w:p>
-      <w:pPr>
-        <w:widowControl w:val="0"/>
-        <w:spacing w:after="0" w:line="240" w:lineRule="auto"/>
-        <w:ind w:firstLine="720"/>
-        <w:contextualSpacing/>
-        <w:jc w:val="both"/>
-        <w:rPr>
-          <w:sz w:val="28"/>
-          <w:szCs w:val="28"/>
-        </w:rPr>
-      </w:pPr>
-      <w:r>
-        <w:rPr>
-          <w:b/>
-          <w:sz w:val="28"/>
-          <w:szCs w:val="28"/>
-        </w:rPr>
-        <w:t>2.</w:t>
-      </w:r>
-      <w:r>
-        <w:rPr>
-          <w:b/>
-          <w:sz w:val="28"/>
-          <w:szCs w:val="28"/>
-        </w:rPr>
-        <w:t>8</w:t>
-      </w:r>
-      <w:r>
-        <w:rPr>
-          <w:sz w:val="28"/>
-          <w:szCs w:val="28"/>
-        </w:rPr>
-        <w:t xml:space="preserve"> </w:t>
-      </w:r>
-      <w:r>
-        <w:rPr>
-          <w:sz w:val="28"/>
-          <w:szCs w:val="28"/>
-        </w:rPr>
-        <w:t>Блок обработки заявок</w:t>
-      </w:r>
-    </w:p>
-    <w:p>
-      <w:pPr>
-        <w:widowControl w:val="0"/>
-        <w:spacing w:after="0" w:line="240" w:lineRule="auto"/>
-        <w:ind w:firstLine="720"/>
-        <w:contextualSpacing/>
-        <w:jc w:val="both"/>
-        <w:rPr>
-          <w:sz w:val="28"/>
-          <w:szCs w:val="28"/>
-        </w:rPr>
-      </w:pPr>
-    </w:p>
-    <w:p>
-      <w:pPr>
-        <w:widowControl w:val="0"/>
-        <w:spacing w:after="0" w:line="240" w:lineRule="auto"/>
-        <w:ind w:firstLine="720"/>
-        <w:contextualSpacing/>
-        <w:jc w:val="both"/>
-        <w:rPr>
-          <w:sz w:val="28"/>
-          <w:szCs w:val="28"/>
-        </w:rPr>
-      </w:pPr>
-      <w:r>
-        <w:rPr>
-          <w:sz w:val="28"/>
-          <w:szCs w:val="28"/>
-        </w:rPr>
-        <w:t>Блок обработки заявок позволяет осуществлять мониторинг за активностью пользователей на сайте, а также оперативно отвечать на оставленные им заявки.</w:t>
-      </w:r>
-    </w:p>
-    <w:p>
-      <w:pPr>
-        <w:widowControl w:val="0"/>
-        <w:spacing w:after="0" w:line="240" w:lineRule="auto"/>
-        <w:ind w:firstLine="720"/>
-        <w:contextualSpacing/>
-        <w:jc w:val="both"/>
-        <w:rPr>
-          <w:sz w:val="28"/>
-          <w:szCs w:val="28"/>
-        </w:rPr>
-      </w:pPr>
-      <w:r>
-        <w:rPr>
-          <w:sz w:val="28"/>
-          <w:szCs w:val="28"/>
-        </w:rPr>
-        <w:t>Пользователь, выбрав необходимую ему машину, заполняет специальную форму. При этом на указанную почту система отправляет письмо с данными с формы. Человек, получивший такое письмо, может связаться с покупателем и объяснить ему все интересующие его подробности.</w:t>
-      </w:r>
-    </w:p>
-    <w:p>
-      <w:pPr>
-        <w:widowControl w:val="0"/>
-        <w:spacing w:after="0" w:line="240" w:lineRule="auto"/>
-        <w:ind w:firstLine="720"/>
-        <w:contextualSpacing/>
-        <w:jc w:val="both"/>
-        <w:rPr>
-          <w:sz w:val="28"/>
-          <w:szCs w:val="28"/>
-        </w:rPr>
-      </w:pPr>
-      <w:r>
-        <w:rPr>
-          <w:sz w:val="28"/>
-          <w:szCs w:val="28"/>
-        </w:rPr>
-        <w:t xml:space="preserve">Для управления механизмом отправки почты существует модуль </w:t>
-      </w:r>
-      <w:r>
-        <w:rPr>
-          <w:sz w:val="28"/>
-          <w:szCs w:val="28"/>
-          <w:lang w:val="en-US"/>
-        </w:rPr>
-        <w:t>Workflows</w:t>
-      </w:r>
-      <w:r>
-        <w:rPr>
-          <w:sz w:val="28"/>
-          <w:szCs w:val="28"/>
-        </w:rPr>
-        <w:t xml:space="preserve">, который позволяет создавать событие, после которого будет отправлено письмо, а также текст самого письма. Управление настройками почтовых ящиков для конкретных пользователей осуществляет модуль </w:t>
-      </w:r>
-      <w:r>
-        <w:rPr>
-          <w:sz w:val="28"/>
-          <w:szCs w:val="28"/>
-          <w:lang w:val="en-US"/>
-        </w:rPr>
-        <w:t>Edit</w:t>
-      </w:r>
-      <w:r>
-        <w:rPr>
-          <w:sz w:val="28"/>
-          <w:szCs w:val="28"/>
-        </w:rPr>
-        <w:t xml:space="preserve"> </w:t>
-      </w:r>
-      <w:r>
-        <w:rPr>
-          <w:sz w:val="28"/>
-          <w:szCs w:val="28"/>
-          <w:lang w:val="en-US"/>
-        </w:rPr>
-        <w:t>Email</w:t>
-      </w:r>
-      <w:r>
-        <w:rPr>
-          <w:sz w:val="28"/>
-          <w:szCs w:val="28"/>
-        </w:rPr>
-        <w:t xml:space="preserve"> </w:t>
-      </w:r>
-      <w:r>
-        <w:rPr>
-          <w:sz w:val="28"/>
-          <w:szCs w:val="28"/>
-          <w:lang w:val="en-US"/>
-        </w:rPr>
-        <w:t>Recipients</w:t>
-      </w:r>
-      <w:r>
-        <w:rPr>
-          <w:sz w:val="28"/>
-          <w:szCs w:val="28"/>
-        </w:rPr>
-        <w:t>.</w:t>
-      </w:r>
-    </w:p>
-    <w:p>
-      <w:pPr>
-        <w:pStyle w:val="a3"/>
-        <w:widowControl w:val="0"/>
-        <w:spacing w:after="0" w:line="240" w:lineRule="auto"/>
-        <w:jc w:val="both"/>
-        <w:rPr>
-          <w:sz w:val="28"/>
-          <w:szCs w:val="28"/>
-        </w:rPr>
-      </w:pPr>
-    </w:p>
-    <w:p>
-      <w:pPr>
-        <w:widowControl w:val="0"/>
-        <w:spacing w:after="0" w:line="240" w:lineRule="auto"/>
-        <w:ind w:firstLine="720"/>
-        <w:contextualSpacing/>
-        <w:jc w:val="both"/>
-        <w:rPr>
-          <w:sz w:val="28"/>
-          <w:szCs w:val="28"/>
-        </w:rPr>
-      </w:pPr>
-      <w:r>
-        <w:rPr>
-          <w:b/>
-          <w:sz w:val="28"/>
-          <w:szCs w:val="28"/>
-        </w:rPr>
-        <w:t>2.</w:t>
-      </w:r>
-      <w:r>
-        <w:rPr>
-          <w:b/>
-          <w:sz w:val="28"/>
-          <w:szCs w:val="28"/>
-        </w:rPr>
-        <w:t>9</w:t>
-      </w:r>
-      <w:r>
-        <w:rPr>
-          <w:sz w:val="28"/>
-          <w:szCs w:val="28"/>
-        </w:rPr>
-        <w:t xml:space="preserve"> </w:t>
-      </w:r>
-      <w:r>
-        <w:rPr>
-          <w:sz w:val="28"/>
-          <w:szCs w:val="28"/>
-        </w:rPr>
-        <w:t>Блок работы с базой данных сайта</w:t>
-      </w:r>
-    </w:p>
-    <w:p>
-      <w:pPr>
-        <w:widowControl w:val="0"/>
-        <w:spacing w:after="0" w:line="240" w:lineRule="auto"/>
-        <w:ind w:firstLine="720"/>
-        <w:contextualSpacing/>
-        <w:jc w:val="both"/>
-        <w:rPr>
-          <w:sz w:val="28"/>
-          <w:szCs w:val="28"/>
-        </w:rPr>
-      </w:pPr>
-    </w:p>
-    <w:p>
-      <w:pPr>
-        <w:widowControl w:val="0"/>
-        <w:spacing w:after="0" w:line="240" w:lineRule="auto"/>
-        <w:ind w:firstLine="720"/>
-        <w:contextualSpacing/>
-        <w:jc w:val="both"/>
-        <w:rPr>
-          <w:sz w:val="28"/>
-          <w:szCs w:val="28"/>
-        </w:rPr>
-      </w:pPr>
-      <w:r>
-        <w:rPr>
-          <w:sz w:val="28"/>
-          <w:szCs w:val="28"/>
-        </w:rPr>
-        <w:t>Данный блок позволяет сохранять настройки глобально для всего сайта. Выдает для пользователей сайта списки машин, а также все необходимые данные, которые были созданы в администраторской части сайта.</w:t>
-      </w:r>
-    </w:p>
-    <w:p>
-      <w:pPr>
-        <w:widowControl w:val="0"/>
-        <w:spacing w:after="0" w:line="240" w:lineRule="auto"/>
-        <w:ind w:firstLine="720"/>
-        <w:contextualSpacing/>
-        <w:jc w:val="both"/>
-        <w:rPr>
-          <w:sz w:val="28"/>
-          <w:szCs w:val="28"/>
-        </w:rPr>
-      </w:pPr>
+        <w:t xml:space="preserve">позволяет создавать специальные акции для определенных машин. Например, можно создавать сезонные скидки. Для создания специального предложения, необходимо выбрать параметры, по которым оно будет применяться. Тогда для каждой машины, которая </w:t>
+      </w:r>
       <w:bookmarkStart w:id="0" w:name="_GoBack"/>
       <w:bookmarkEnd w:id="0"/>
+      <w:r>
+        <w:rPr>
+          <w:sz w:val="28"/>
+          <w:szCs w:val="28"/>
+        </w:rPr>
+        <w:t>соответствует данным параметрам на сайте, будет выводиться акция для нее.</w:t>
+      </w:r>
+    </w:p>
+    <w:p>
+      <w:pPr>
+        <w:pStyle w:val="ListParagraph"/>
+        <w:widowControl w:val="0"/>
+        <w:spacing w:after="0" w:line="240" w:lineRule="auto"/>
+        <w:jc w:val="both"/>
+        <w:rPr>
+          <w:sz w:val="28"/>
+          <w:szCs w:val="28"/>
+        </w:rPr>
+      </w:pPr>
+    </w:p>
+    <w:p>
+      <w:pPr>
+        <w:widowControl w:val="0"/>
+        <w:spacing w:after="0" w:line="240" w:lineRule="auto"/>
+        <w:ind w:firstLine="720"/>
+        <w:contextualSpacing/>
+        <w:jc w:val="both"/>
+        <w:rPr>
+          <w:sz w:val="28"/>
+          <w:szCs w:val="28"/>
+        </w:rPr>
+      </w:pPr>
+      <w:r>
+        <w:rPr>
+          <w:b/>
+          <w:sz w:val="28"/>
+          <w:szCs w:val="28"/>
+        </w:rPr>
+        <w:t>2.</w:t>
+      </w:r>
+      <w:r>
+        <w:rPr>
+          <w:b/>
+          <w:sz w:val="28"/>
+          <w:szCs w:val="28"/>
+        </w:rPr>
+        <w:t>8</w:t>
+      </w:r>
+      <w:r>
+        <w:rPr>
+          <w:sz w:val="28"/>
+          <w:szCs w:val="28"/>
+        </w:rPr>
+        <w:t xml:space="preserve"> </w:t>
+      </w:r>
+      <w:r>
+        <w:rPr>
+          <w:sz w:val="28"/>
+          <w:szCs w:val="28"/>
+        </w:rPr>
+        <w:t>Блок обработки заявок</w:t>
+      </w:r>
+    </w:p>
+    <w:p>
+      <w:pPr>
+        <w:widowControl w:val="0"/>
+        <w:spacing w:after="0" w:line="240" w:lineRule="auto"/>
+        <w:ind w:firstLine="720"/>
+        <w:contextualSpacing/>
+        <w:jc w:val="both"/>
+        <w:rPr>
+          <w:sz w:val="28"/>
+          <w:szCs w:val="28"/>
+        </w:rPr>
+      </w:pPr>
+    </w:p>
+    <w:p>
+      <w:pPr>
+        <w:widowControl w:val="0"/>
+        <w:spacing w:after="0" w:line="240" w:lineRule="auto"/>
+        <w:ind w:firstLine="720"/>
+        <w:contextualSpacing/>
+        <w:jc w:val="both"/>
+        <w:rPr>
+          <w:sz w:val="28"/>
+          <w:szCs w:val="28"/>
+        </w:rPr>
+      </w:pPr>
+      <w:r>
+        <w:rPr>
+          <w:sz w:val="28"/>
+          <w:szCs w:val="28"/>
+        </w:rPr>
+        <w:t>Блок обработки заявок позволяет осуществлять мониторинг за активностью пользователей на сайте, а также оперативно отвечать на оставленные им заявки.</w:t>
+      </w:r>
+    </w:p>
+    <w:p>
+      <w:pPr>
+        <w:widowControl w:val="0"/>
+        <w:spacing w:after="0" w:line="240" w:lineRule="auto"/>
+        <w:ind w:firstLine="720"/>
+        <w:contextualSpacing/>
+        <w:jc w:val="both"/>
+        <w:rPr>
+          <w:sz w:val="28"/>
+          <w:szCs w:val="28"/>
+        </w:rPr>
+      </w:pPr>
+      <w:r>
+        <w:rPr>
+          <w:sz w:val="28"/>
+          <w:szCs w:val="28"/>
+        </w:rPr>
+        <w:t>Пользователь, выбрав необходимую ему машину, заполняет специальную форму. При этом на указанную почту система отправляет письмо с данными с формы. Человек, получивший такое письмо, может связаться с покупателем и объяснить ему все интересующие его подробности.</w:t>
+      </w:r>
+    </w:p>
+    <w:p>
+      <w:pPr>
+        <w:widowControl w:val="0"/>
+        <w:spacing w:after="0" w:line="240" w:lineRule="auto"/>
+        <w:ind w:firstLine="720"/>
+        <w:contextualSpacing/>
+        <w:jc w:val="both"/>
+        <w:rPr>
+          <w:sz w:val="28"/>
+          <w:szCs w:val="28"/>
+        </w:rPr>
+      </w:pPr>
+      <w:r>
+        <w:rPr>
+          <w:sz w:val="28"/>
+          <w:szCs w:val="28"/>
+        </w:rPr>
+        <w:t xml:space="preserve">Для управления механизмом отправки почты существует модуль </w:t>
+      </w:r>
+      <w:r>
+        <w:rPr>
+          <w:sz w:val="28"/>
+          <w:szCs w:val="28"/>
+          <w:lang w:val="en-US"/>
+        </w:rPr>
+        <w:t>Workflows</w:t>
+      </w:r>
+      <w:r>
+        <w:rPr>
+          <w:sz w:val="28"/>
+          <w:szCs w:val="28"/>
+        </w:rPr>
+        <w:t xml:space="preserve">, который позволяет создавать событие, после которого будет отправлено письмо, а также текст самого письма. Управление настройками почтовых ящиков для конкретных пользователей осуществляет модуль </w:t>
+      </w:r>
+      <w:r>
+        <w:rPr>
+          <w:sz w:val="28"/>
+          <w:szCs w:val="28"/>
+          <w:lang w:val="en-US"/>
+        </w:rPr>
+        <w:t>Edit</w:t>
+      </w:r>
+      <w:r>
+        <w:rPr>
+          <w:sz w:val="28"/>
+          <w:szCs w:val="28"/>
+        </w:rPr>
+        <w:t xml:space="preserve"> </w:t>
+      </w:r>
+      <w:r>
+        <w:rPr>
+          <w:sz w:val="28"/>
+          <w:szCs w:val="28"/>
+          <w:lang w:val="en-US"/>
+        </w:rPr>
+        <w:t>Email</w:t>
+      </w:r>
+      <w:r>
+        <w:rPr>
+          <w:sz w:val="28"/>
+          <w:szCs w:val="28"/>
+        </w:rPr>
+        <w:t xml:space="preserve"> </w:t>
+      </w:r>
+      <w:r>
+        <w:rPr>
+          <w:sz w:val="28"/>
+          <w:szCs w:val="28"/>
+          <w:lang w:val="en-US"/>
+        </w:rPr>
+        <w:t>Recipients</w:t>
+      </w:r>
+      <w:r>
+        <w:rPr>
+          <w:sz w:val="28"/>
+          <w:szCs w:val="28"/>
+        </w:rPr>
+        <w:t>.</w:t>
+      </w:r>
+    </w:p>
+    <w:p>
+      <w:pPr>
+        <w:pStyle w:val="ListParagraph"/>
+        <w:widowControl w:val="0"/>
+        <w:spacing w:after="0" w:line="240" w:lineRule="auto"/>
+        <w:jc w:val="both"/>
+        <w:rPr>
+          <w:sz w:val="28"/>
+          <w:szCs w:val="28"/>
+        </w:rPr>
+      </w:pPr>
+    </w:p>
+    <w:p>
+      <w:pPr>
+        <w:widowControl w:val="0"/>
+        <w:spacing w:after="0" w:line="240" w:lineRule="auto"/>
+        <w:ind w:firstLine="720"/>
+        <w:contextualSpacing/>
+        <w:jc w:val="both"/>
+        <w:rPr>
+          <w:sz w:val="28"/>
+          <w:szCs w:val="28"/>
+        </w:rPr>
+      </w:pPr>
+      <w:r>
+        <w:rPr>
+          <w:b/>
+          <w:sz w:val="28"/>
+          <w:szCs w:val="28"/>
+        </w:rPr>
+        <w:t>2.</w:t>
+      </w:r>
+      <w:r>
+        <w:rPr>
+          <w:b/>
+          <w:sz w:val="28"/>
+          <w:szCs w:val="28"/>
+        </w:rPr>
+        <w:t>9</w:t>
+      </w:r>
+      <w:r>
+        <w:rPr>
+          <w:sz w:val="28"/>
+          <w:szCs w:val="28"/>
+        </w:rPr>
+        <w:t xml:space="preserve"> </w:t>
+      </w:r>
+      <w:r>
+        <w:rPr>
+          <w:sz w:val="28"/>
+          <w:szCs w:val="28"/>
+        </w:rPr>
+        <w:t>Блок работы с базой данных сайта</w:t>
+      </w:r>
+    </w:p>
+    <w:p>
+      <w:pPr>
+        <w:widowControl w:val="0"/>
+        <w:spacing w:after="0" w:line="240" w:lineRule="auto"/>
+        <w:ind w:firstLine="720"/>
+        <w:contextualSpacing/>
+        <w:jc w:val="both"/>
+        <w:rPr>
+          <w:sz w:val="28"/>
+          <w:szCs w:val="28"/>
+        </w:rPr>
+      </w:pPr>
+    </w:p>
+    <w:p>
+      <w:pPr>
+        <w:widowControl w:val="0"/>
+        <w:spacing w:after="0" w:line="240" w:lineRule="auto"/>
+        <w:ind w:firstLine="720"/>
+        <w:contextualSpacing/>
+        <w:jc w:val="both"/>
+        <w:rPr>
+          <w:sz w:val="28"/>
+          <w:szCs w:val="28"/>
+        </w:rPr>
+      </w:pPr>
+      <w:r>
+        <w:rPr>
+          <w:sz w:val="28"/>
+          <w:szCs w:val="28"/>
+        </w:rPr>
+        <w:t>Данный блок позволяет сохранять настройки глобально для всего сайта. Выдает для пользователей сайта списки машин, а также все необходимые данные, которые были созданы в администраторской части сайта.</w:t>
+      </w:r>
+      <w:r>
+        <w:rPr>
+          <w:sz w:val="28"/>
+          <w:szCs w:val="28"/>
+        </w:rPr>
+        <w:t xml:space="preserve"> </w:t>
+      </w:r>
       <w:r>
         <w:rPr>
           <w:sz w:val="28"/>
@@ -3165,7 +3188,7 @@
     <w:lsdException w:name="Bibliography" w:uiPriority="37"/>
     <w:lsdException w:name="TOC Heading" w:uiPriority="39" w:qFormat="1"/>
   </w:latentStyles>
-  <w:style w:type="paragraph" w:default="1" w:styleId="a">
+  <w:style w:type="paragraph" w:default="1" w:styleId="Normal">
     <w:name w:val="Normal"/>
     <w:qFormat/>
     <w:rsid w:val="000E0E25"/>
@@ -3180,13 +3203,13 @@
       <w:lang w:eastAsia="ru-RU"/>
     </w:rPr>
   </w:style>
-  <w:style w:type="character" w:default="1" w:styleId="a0">
+  <w:style w:type="character" w:default="1" w:styleId="DefaultParagraphFont">
     <w:name w:val="Default Paragraph Font"/>
     <w:uiPriority w:val="1"/>
     <w:semiHidden/>
     <w:unhideWhenUsed/>
   </w:style>
-  <w:style w:type="table" w:default="1" w:styleId="a1">
+  <w:style w:type="table" w:default="1" w:styleId="TableNormal">
     <w:name w:val="Normal Table"/>
     <w:uiPriority w:val="99"/>
     <w:semiHidden/>
@@ -3201,15 +3224,15 @@
       </w:tblCellMar>
     </w:tblPr>
   </w:style>
-  <w:style w:type="numbering" w:default="1" w:styleId="a2">
+  <w:style w:type="numbering" w:default="1" w:styleId="NoList">
     <w:name w:val="No List"/>
     <w:uiPriority w:val="99"/>
     <w:semiHidden/>
     <w:unhideWhenUsed/>
   </w:style>
-  <w:style w:type="paragraph" w:styleId="a3">
+  <w:style w:type="paragraph" w:styleId="ListParagraph">
     <w:name w:val="List Paragraph"/>
-    <w:basedOn w:val="a"/>
+    <w:basedOn w:val="Normal"/>
     <w:uiPriority w:val="34"/>
     <w:qFormat/>
     <w:rsid w:val="00F97F18"/>
@@ -3218,10 +3241,10 @@
       <w:contextualSpacing/>
     </w:pPr>
   </w:style>
-  <w:style w:type="paragraph" w:styleId="a4">
+  <w:style w:type="paragraph" w:styleId="Header">
     <w:name w:val="header"/>
-    <w:basedOn w:val="a"/>
-    <w:link w:val="a5"/>
+    <w:basedOn w:val="Normal"/>
+    <w:link w:val="HeaderChar"/>
     <w:uiPriority w:val="99"/>
     <w:unhideWhenUsed/>
     <w:rsid w:val="006C46C5"/>
@@ -3233,10 +3256,10 @@
       <w:spacing w:after="0" w:line="240" w:lineRule="auto"/>
     </w:pPr>
   </w:style>
-  <w:style w:type="character" w:customStyle="1" w:styleId="a5">
-    <w:name w:val="Верхний колонтитул Знак"/>
-    <w:basedOn w:val="a0"/>
-    <w:link w:val="a4"/>
+  <w:style w:type="character" w:customStyle="1" w:styleId="HeaderChar">
+    <w:name w:val="Header Char"/>
+    <w:basedOn w:val="DefaultParagraphFont"/>
+    <w:link w:val="Header"/>
     <w:uiPriority w:val="99"/>
     <w:rsid w:val="006C46C5"/>
     <w:rPr>
@@ -3247,10 +3270,10 @@
       <w:lang w:eastAsia="ru-RU"/>
     </w:rPr>
   </w:style>
-  <w:style w:type="paragraph" w:styleId="a6">
+  <w:style w:type="paragraph" w:styleId="Footer">
     <w:name w:val="footer"/>
-    <w:basedOn w:val="a"/>
-    <w:link w:val="a7"/>
+    <w:basedOn w:val="Normal"/>
+    <w:link w:val="FooterChar"/>
     <w:uiPriority w:val="99"/>
     <w:unhideWhenUsed/>
     <w:rsid w:val="006C46C5"/>
@@ -3262,10 +3285,10 @@
       <w:spacing w:after="0" w:line="240" w:lineRule="auto"/>
     </w:pPr>
   </w:style>
-  <w:style w:type="character" w:customStyle="1" w:styleId="a7">
-    <w:name w:val="Нижний колонтитул Знак"/>
-    <w:basedOn w:val="a0"/>
-    <w:link w:val="a6"/>
+  <w:style w:type="character" w:customStyle="1" w:styleId="FooterChar">
+    <w:name w:val="Footer Char"/>
+    <w:basedOn w:val="DefaultParagraphFont"/>
+    <w:link w:val="Footer"/>
     <w:uiPriority w:val="99"/>
     <w:rsid w:val="006C46C5"/>
     <w:rPr>
@@ -3435,7 +3458,7 @@
     <w:lsdException w:name="Bibliography" w:uiPriority="37"/>
     <w:lsdException w:name="TOC Heading" w:uiPriority="39" w:qFormat="1"/>
   </w:latentStyles>
-  <w:style w:type="paragraph" w:default="1" w:styleId="a">
+  <w:style w:type="paragraph" w:default="1" w:styleId="Normal">
     <w:name w:val="Normal"/>
     <w:qFormat/>
     <w:rsid w:val="000E0E25"/>
@@ -3450,13 +3473,13 @@
       <w:lang w:eastAsia="ru-RU"/>
     </w:rPr>
   </w:style>
-  <w:style w:type="character" w:default="1" w:styleId="a0">
+  <w:style w:type="character" w:default="1" w:styleId="DefaultParagraphFont">
     <w:name w:val="Default Paragraph Font"/>
     <w:uiPriority w:val="1"/>
     <w:semiHidden/>
     <w:unhideWhenUsed/>
   </w:style>
-  <w:style w:type="table" w:default="1" w:styleId="a1">
+  <w:style w:type="table" w:default="1" w:styleId="TableNormal">
     <w:name w:val="Normal Table"/>
     <w:uiPriority w:val="99"/>
     <w:semiHidden/>
@@ -3471,15 +3494,15 @@
       </w:tblCellMar>
     </w:tblPr>
   </w:style>
-  <w:style w:type="numbering" w:default="1" w:styleId="a2">
+  <w:style w:type="numbering" w:default="1" w:styleId="NoList">
     <w:name w:val="No List"/>
     <w:uiPriority w:val="99"/>
     <w:semiHidden/>
     <w:unhideWhenUsed/>
   </w:style>
-  <w:style w:type="paragraph" w:styleId="a3">
+  <w:style w:type="paragraph" w:styleId="ListParagraph">
     <w:name w:val="List Paragraph"/>
-    <w:basedOn w:val="a"/>
+    <w:basedOn w:val="Normal"/>
     <w:uiPriority w:val="34"/>
     <w:qFormat/>
     <w:rsid w:val="00F97F18"/>
@@ -3488,10 +3511,10 @@
       <w:contextualSpacing/>
     </w:pPr>
   </w:style>
-  <w:style w:type="paragraph" w:styleId="a4">
+  <w:style w:type="paragraph" w:styleId="Header">
     <w:name w:val="header"/>
-    <w:basedOn w:val="a"/>
-    <w:link w:val="a5"/>
+    <w:basedOn w:val="Normal"/>
+    <w:link w:val="HeaderChar"/>
     <w:uiPriority w:val="99"/>
     <w:unhideWhenUsed/>
     <w:rsid w:val="006C46C5"/>
@@ -3503,10 +3526,10 @@
       <w:spacing w:after="0" w:line="240" w:lineRule="auto"/>
     </w:pPr>
   </w:style>
-  <w:style w:type="character" w:customStyle="1" w:styleId="a5">
-    <w:name w:val="Верхний колонтитул Знак"/>
-    <w:basedOn w:val="a0"/>
-    <w:link w:val="a4"/>
+  <w:style w:type="character" w:customStyle="1" w:styleId="HeaderChar">
+    <w:name w:val="Header Char"/>
+    <w:basedOn w:val="DefaultParagraphFont"/>
+    <w:link w:val="Header"/>
     <w:uiPriority w:val="99"/>
     <w:rsid w:val="006C46C5"/>
     <w:rPr>
@@ -3517,10 +3540,10 @@
       <w:lang w:eastAsia="ru-RU"/>
     </w:rPr>
   </w:style>
-  <w:style w:type="paragraph" w:styleId="a6">
+  <w:style w:type="paragraph" w:styleId="Footer">
     <w:name w:val="footer"/>
-    <w:basedOn w:val="a"/>
-    <w:link w:val="a7"/>
+    <w:basedOn w:val="Normal"/>
+    <w:link w:val="FooterChar"/>
     <w:uiPriority w:val="99"/>
     <w:unhideWhenUsed/>
     <w:rsid w:val="006C46C5"/>
@@ -3532,10 +3555,10 @@
       <w:spacing w:after="0" w:line="240" w:lineRule="auto"/>
     </w:pPr>
   </w:style>
-  <w:style w:type="character" w:customStyle="1" w:styleId="a7">
-    <w:name w:val="Нижний колонтитул Знак"/>
-    <w:basedOn w:val="a0"/>
-    <w:link w:val="a6"/>
+  <w:style w:type="character" w:customStyle="1" w:styleId="FooterChar">
+    <w:name w:val="Footer Char"/>
+    <w:basedOn w:val="DefaultParagraphFont"/>
+    <w:link w:val="Footer"/>
     <w:uiPriority w:val="99"/>
     <w:rsid w:val="006C46C5"/>
     <w:rPr>

</xml_diff>

<commit_message>
Add test page numbers for system design on 17 mm.
</commit_message>
<xml_diff>
--- a/my-diploma/report/07. System Design.docx
+++ b/my-diploma/report/07. System Design.docx
@@ -293,7 +293,7 @@
     </w:p>
     <w:p>
       <w:pPr>
-        <w:pStyle w:val="ListParagraph"/>
+        <w:pStyle w:val="a3"/>
         <w:widowControl w:val="0"/>
         <w:numPr>
           <w:ilvl w:val="0"/>
@@ -368,7 +368,7 @@
     </w:p>
     <w:p>
       <w:pPr>
-        <w:pStyle w:val="ListParagraph"/>
+        <w:pStyle w:val="a3"/>
         <w:widowControl w:val="0"/>
         <w:numPr>
           <w:ilvl w:val="0"/>
@@ -451,7 +451,7 @@
     </w:p>
     <w:p>
       <w:pPr>
-        <w:pStyle w:val="ListParagraph"/>
+        <w:pStyle w:val="a3"/>
         <w:widowControl w:val="0"/>
         <w:numPr>
           <w:ilvl w:val="0"/>
@@ -512,7 +512,7 @@
     </w:p>
     <w:p>
       <w:pPr>
-        <w:pStyle w:val="ListParagraph"/>
+        <w:pStyle w:val="a3"/>
         <w:widowControl w:val="0"/>
         <w:numPr>
           <w:ilvl w:val="0"/>
@@ -566,7 +566,7 @@
     </w:p>
     <w:p>
       <w:pPr>
-        <w:pStyle w:val="ListParagraph"/>
+        <w:pStyle w:val="a3"/>
         <w:widowControl w:val="0"/>
         <w:numPr>
           <w:ilvl w:val="0"/>
@@ -612,7 +612,7 @@
     </w:p>
     <w:p>
       <w:pPr>
-        <w:pStyle w:val="ListParagraph"/>
+        <w:pStyle w:val="a3"/>
         <w:widowControl w:val="0"/>
         <w:numPr>
           <w:ilvl w:val="0"/>
@@ -846,7 +846,6 @@
         <w:rPr>
           <w:sz w:val="28"/>
           <w:szCs w:val="28"/>
-          <w:lang w:val="en-US"/>
         </w:rPr>
       </w:pPr>
       <w:r>
@@ -911,7 +910,6 @@
         <w:rPr>
           <w:sz w:val="28"/>
           <w:szCs w:val="28"/>
-          <w:lang w:val="en-US"/>
         </w:rPr>
       </w:pPr>
     </w:p>
@@ -1452,6 +1450,8 @@
         </w:rPr>
         <w:t>Затем к каждому ранее созданному пользователю может применяться набор ролей.</w:t>
       </w:r>
+      <w:bookmarkStart w:id="0" w:name="_GoBack"/>
+      <w:bookmarkEnd w:id="0"/>
     </w:p>
     <w:p>
       <w:pPr>
@@ -1598,7 +1598,7 @@
     </w:p>
     <w:p>
       <w:pPr>
-        <w:pStyle w:val="ListParagraph"/>
+        <w:pStyle w:val="a3"/>
         <w:widowControl w:val="0"/>
         <w:numPr>
           <w:ilvl w:val="0"/>
@@ -1637,7 +1637,7 @@
     </w:p>
     <w:p>
       <w:pPr>
-        <w:pStyle w:val="ListParagraph"/>
+        <w:pStyle w:val="a3"/>
         <w:widowControl w:val="0"/>
         <w:numPr>
           <w:ilvl w:val="0"/>
@@ -1705,7 +1705,7 @@
     </w:p>
     <w:p>
       <w:pPr>
-        <w:pStyle w:val="ListParagraph"/>
+        <w:pStyle w:val="a3"/>
         <w:widowControl w:val="0"/>
         <w:numPr>
           <w:ilvl w:val="0"/>
@@ -1751,7 +1751,7 @@
     </w:p>
     <w:p>
       <w:pPr>
-        <w:pStyle w:val="ListParagraph"/>
+        <w:pStyle w:val="a3"/>
         <w:widowControl w:val="0"/>
         <w:spacing w:after="0" w:line="240" w:lineRule="auto"/>
         <w:jc w:val="both"/>
@@ -1910,7 +1910,7 @@
     </w:p>
     <w:p>
       <w:pPr>
-        <w:pStyle w:val="ListParagraph"/>
+        <w:pStyle w:val="a3"/>
         <w:widowControl w:val="0"/>
         <w:numPr>
           <w:ilvl w:val="0"/>
@@ -1986,7 +1986,7 @@
     </w:p>
     <w:p>
       <w:pPr>
-        <w:pStyle w:val="ListParagraph"/>
+        <w:pStyle w:val="a3"/>
         <w:widowControl w:val="0"/>
         <w:numPr>
           <w:ilvl w:val="0"/>
@@ -2055,7 +2055,7 @@
     </w:p>
     <w:p>
       <w:pPr>
-        <w:pStyle w:val="ListParagraph"/>
+        <w:pStyle w:val="a3"/>
         <w:widowControl w:val="0"/>
         <w:numPr>
           <w:ilvl w:val="0"/>
@@ -2116,7 +2116,7 @@
     </w:p>
     <w:p>
       <w:pPr>
-        <w:pStyle w:val="ListParagraph"/>
+        <w:pStyle w:val="a3"/>
         <w:widowControl w:val="0"/>
         <w:numPr>
           <w:ilvl w:val="0"/>
@@ -2177,7 +2177,7 @@
     </w:p>
     <w:p>
       <w:pPr>
-        <w:pStyle w:val="ListParagraph"/>
+        <w:pStyle w:val="a3"/>
         <w:widowControl w:val="0"/>
         <w:numPr>
           <w:ilvl w:val="0"/>
@@ -2218,21 +2218,12 @@
           <w:sz w:val="28"/>
           <w:szCs w:val="28"/>
         </w:rPr>
-        <w:t xml:space="preserve">позволяет создавать специальные акции для определенных машин. Например, можно создавать сезонные скидки. Для создания специального предложения, необходимо выбрать параметры, по которым оно будет применяться. Тогда для каждой машины, которая </w:t>
-      </w:r>
-      <w:bookmarkStart w:id="0" w:name="_GoBack"/>
-      <w:bookmarkEnd w:id="0"/>
-      <w:r>
-        <w:rPr>
-          <w:sz w:val="28"/>
-          <w:szCs w:val="28"/>
-        </w:rPr>
-        <w:t>соответствует данным параметрам на сайте, будет выводиться акция для нее.</w:t>
-      </w:r>
-    </w:p>
-    <w:p>
-      <w:pPr>
-        <w:pStyle w:val="ListParagraph"/>
+        <w:t>позволяет создавать специальные акции для определенных машин. Например, можно создавать сезонные скидки. Для создания специального предложения, необходимо выбрать параметры, по которым оно будет применяться. Тогда для каждой машины, которая соответствует данным параметрам на сайте, будет выводиться акция для нее.</w:t>
+      </w:r>
+    </w:p>
+    <w:p>
+      <w:pPr>
+        <w:pStyle w:val="a3"/>
         <w:widowControl w:val="0"/>
         <w:spacing w:after="0" w:line="240" w:lineRule="auto"/>
         <w:jc w:val="both"/>
@@ -2420,7 +2411,7 @@
     </w:p>
     <w:p>
       <w:pPr>
-        <w:pStyle w:val="ListParagraph"/>
+        <w:pStyle w:val="a3"/>
         <w:widowControl w:val="0"/>
         <w:spacing w:after="0" w:line="240" w:lineRule="auto"/>
         <w:jc w:val="both"/>
@@ -2688,8 +2679,9 @@
       </w:r>
     </w:p>
     <w:sectPr>
+      <w:footerReference w:type="default" r:id="rId8"/>
       <w:pgSz w:w="11906" w:h="16838"/>
-      <w:pgMar w:top="1134" w:right="851" w:bottom="1531" w:left="1701" w:header="709" w:footer="709" w:gutter="0"/>
+      <w:pgMar w:top="1134" w:right="851" w:bottom="1531" w:left="1701" w:header="0" w:footer="544" w:gutter="0"/>
       <w:pgNumType w:start="16"/>
       <w:cols w:space="708"/>
       <w:docGrid w:linePitch="360"/>
@@ -2721,6 +2713,79 @@
     </w:p>
   </w:endnote>
 </w:endnotes>
+</file>
+
+<file path=word/footer1.xml><?xml version="1.0" encoding="utf-8"?>
+<w:ftr xmlns:wpc="http://schemas.microsoft.com/office/word/2010/wordprocessingCanvas" xmlns:mc="http://schemas.openxmlformats.org/markup-compatibility/2006" xmlns:o="urn:schemas-microsoft-com:office:office" xmlns:r="http://schemas.openxmlformats.org/officeDocument/2006/relationships" xmlns:m="http://schemas.openxmlformats.org/officeDocument/2006/math" xmlns:v="urn:schemas-microsoft-com:vml" xmlns:wp14="http://schemas.microsoft.com/office/word/2010/wordprocessingDrawing" xmlns:wp="http://schemas.openxmlformats.org/drawingml/2006/wordprocessingDrawing" xmlns:w10="urn:schemas-microsoft-com:office:word" xmlns:w="http://schemas.openxmlformats.org/wordprocessingml/2006/main" xmlns:w14="http://schemas.microsoft.com/office/word/2010/wordml" xmlns:wpg="http://schemas.microsoft.com/office/word/2010/wordprocessingGroup" xmlns:wpi="http://schemas.microsoft.com/office/word/2010/wordprocessingInk" xmlns:wne="http://schemas.microsoft.com/office/word/2006/wordml" xmlns:wps="http://schemas.microsoft.com/office/word/2010/wordprocessingShape" mc:Ignorable="w14 wp14">
+  <w:sdt>
+    <w:sdtPr>
+      <w:id w:val="-1221125470"/>
+      <w:docPartObj>
+        <w:docPartGallery w:val="Page Numbers (Bottom of Page)"/>
+        <w:docPartUnique/>
+      </w:docPartObj>
+    </w:sdtPr>
+    <w:sdtEndPr>
+      <w:rPr>
+        <w:sz w:val="28"/>
+        <w:szCs w:val="28"/>
+      </w:rPr>
+    </w:sdtEndPr>
+    <w:sdtContent>
+      <w:p>
+        <w:pPr>
+          <w:pStyle w:val="a6"/>
+          <w:jc w:val="right"/>
+          <w:rPr>
+            <w:sz w:val="28"/>
+            <w:szCs w:val="28"/>
+          </w:rPr>
+        </w:pPr>
+        <w:r>
+          <w:rPr>
+            <w:sz w:val="28"/>
+            <w:szCs w:val="28"/>
+          </w:rPr>
+          <w:fldChar w:fldCharType="begin"/>
+        </w:r>
+        <w:r>
+          <w:rPr>
+            <w:sz w:val="28"/>
+            <w:szCs w:val="28"/>
+          </w:rPr>
+          <w:instrText>PAGE   \* MERGEFORMAT</w:instrText>
+        </w:r>
+        <w:r>
+          <w:rPr>
+            <w:sz w:val="28"/>
+            <w:szCs w:val="28"/>
+          </w:rPr>
+          <w:fldChar w:fldCharType="separate"/>
+        </w:r>
+        <w:r>
+          <w:rPr>
+            <w:noProof/>
+            <w:sz w:val="28"/>
+            <w:szCs w:val="28"/>
+          </w:rPr>
+          <w:t>20</w:t>
+        </w:r>
+        <w:r>
+          <w:rPr>
+            <w:sz w:val="28"/>
+            <w:szCs w:val="28"/>
+          </w:rPr>
+          <w:fldChar w:fldCharType="end"/>
+        </w:r>
+      </w:p>
+    </w:sdtContent>
+  </w:sdt>
+  <w:p>
+    <w:pPr>
+      <w:pStyle w:val="a6"/>
+    </w:pPr>
+  </w:p>
+</w:ftr>
 </file>
 
 <file path=word/footnotes.xml><?xml version="1.0" encoding="utf-8"?>
@@ -3188,7 +3253,7 @@
     <w:lsdException w:name="Bibliography" w:uiPriority="37"/>
     <w:lsdException w:name="TOC Heading" w:uiPriority="39" w:qFormat="1"/>
   </w:latentStyles>
-  <w:style w:type="paragraph" w:default="1" w:styleId="Normal">
+  <w:style w:type="paragraph" w:default="1" w:styleId="a">
     <w:name w:val="Normal"/>
     <w:qFormat/>
     <w:rsid w:val="000E0E25"/>
@@ -3203,13 +3268,13 @@
       <w:lang w:eastAsia="ru-RU"/>
     </w:rPr>
   </w:style>
-  <w:style w:type="character" w:default="1" w:styleId="DefaultParagraphFont">
+  <w:style w:type="character" w:default="1" w:styleId="a0">
     <w:name w:val="Default Paragraph Font"/>
     <w:uiPriority w:val="1"/>
     <w:semiHidden/>
     <w:unhideWhenUsed/>
   </w:style>
-  <w:style w:type="table" w:default="1" w:styleId="TableNormal">
+  <w:style w:type="table" w:default="1" w:styleId="a1">
     <w:name w:val="Normal Table"/>
     <w:uiPriority w:val="99"/>
     <w:semiHidden/>
@@ -3224,15 +3289,15 @@
       </w:tblCellMar>
     </w:tblPr>
   </w:style>
-  <w:style w:type="numbering" w:default="1" w:styleId="NoList">
+  <w:style w:type="numbering" w:default="1" w:styleId="a2">
     <w:name w:val="No List"/>
     <w:uiPriority w:val="99"/>
     <w:semiHidden/>
     <w:unhideWhenUsed/>
   </w:style>
-  <w:style w:type="paragraph" w:styleId="ListParagraph">
+  <w:style w:type="paragraph" w:styleId="a3">
     <w:name w:val="List Paragraph"/>
-    <w:basedOn w:val="Normal"/>
+    <w:basedOn w:val="a"/>
     <w:uiPriority w:val="34"/>
     <w:qFormat/>
     <w:rsid w:val="00F97F18"/>
@@ -3241,10 +3306,10 @@
       <w:contextualSpacing/>
     </w:pPr>
   </w:style>
-  <w:style w:type="paragraph" w:styleId="Header">
+  <w:style w:type="paragraph" w:styleId="a4">
     <w:name w:val="header"/>
-    <w:basedOn w:val="Normal"/>
-    <w:link w:val="HeaderChar"/>
+    <w:basedOn w:val="a"/>
+    <w:link w:val="a5"/>
     <w:uiPriority w:val="99"/>
     <w:unhideWhenUsed/>
     <w:rsid w:val="006C46C5"/>
@@ -3256,10 +3321,10 @@
       <w:spacing w:after="0" w:line="240" w:lineRule="auto"/>
     </w:pPr>
   </w:style>
-  <w:style w:type="character" w:customStyle="1" w:styleId="HeaderChar">
-    <w:name w:val="Header Char"/>
-    <w:basedOn w:val="DefaultParagraphFont"/>
-    <w:link w:val="Header"/>
+  <w:style w:type="character" w:customStyle="1" w:styleId="a5">
+    <w:name w:val="Верхний колонтитул Знак"/>
+    <w:basedOn w:val="a0"/>
+    <w:link w:val="a4"/>
     <w:uiPriority w:val="99"/>
     <w:rsid w:val="006C46C5"/>
     <w:rPr>
@@ -3270,10 +3335,10 @@
       <w:lang w:eastAsia="ru-RU"/>
     </w:rPr>
   </w:style>
-  <w:style w:type="paragraph" w:styleId="Footer">
+  <w:style w:type="paragraph" w:styleId="a6">
     <w:name w:val="footer"/>
-    <w:basedOn w:val="Normal"/>
-    <w:link w:val="FooterChar"/>
+    <w:basedOn w:val="a"/>
+    <w:link w:val="a7"/>
     <w:uiPriority w:val="99"/>
     <w:unhideWhenUsed/>
     <w:rsid w:val="006C46C5"/>
@@ -3285,10 +3350,10 @@
       <w:spacing w:after="0" w:line="240" w:lineRule="auto"/>
     </w:pPr>
   </w:style>
-  <w:style w:type="character" w:customStyle="1" w:styleId="FooterChar">
-    <w:name w:val="Footer Char"/>
-    <w:basedOn w:val="DefaultParagraphFont"/>
-    <w:link w:val="Footer"/>
+  <w:style w:type="character" w:customStyle="1" w:styleId="a7">
+    <w:name w:val="Нижний колонтитул Знак"/>
+    <w:basedOn w:val="a0"/>
+    <w:link w:val="a6"/>
     <w:uiPriority w:val="99"/>
     <w:rsid w:val="006C46C5"/>
     <w:rPr>
@@ -3458,7 +3523,7 @@
     <w:lsdException w:name="Bibliography" w:uiPriority="37"/>
     <w:lsdException w:name="TOC Heading" w:uiPriority="39" w:qFormat="1"/>
   </w:latentStyles>
-  <w:style w:type="paragraph" w:default="1" w:styleId="Normal">
+  <w:style w:type="paragraph" w:default="1" w:styleId="a">
     <w:name w:val="Normal"/>
     <w:qFormat/>
     <w:rsid w:val="000E0E25"/>
@@ -3473,13 +3538,13 @@
       <w:lang w:eastAsia="ru-RU"/>
     </w:rPr>
   </w:style>
-  <w:style w:type="character" w:default="1" w:styleId="DefaultParagraphFont">
+  <w:style w:type="character" w:default="1" w:styleId="a0">
     <w:name w:val="Default Paragraph Font"/>
     <w:uiPriority w:val="1"/>
     <w:semiHidden/>
     <w:unhideWhenUsed/>
   </w:style>
-  <w:style w:type="table" w:default="1" w:styleId="TableNormal">
+  <w:style w:type="table" w:default="1" w:styleId="a1">
     <w:name w:val="Normal Table"/>
     <w:uiPriority w:val="99"/>
     <w:semiHidden/>
@@ -3494,15 +3559,15 @@
       </w:tblCellMar>
     </w:tblPr>
   </w:style>
-  <w:style w:type="numbering" w:default="1" w:styleId="NoList">
+  <w:style w:type="numbering" w:default="1" w:styleId="a2">
     <w:name w:val="No List"/>
     <w:uiPriority w:val="99"/>
     <w:semiHidden/>
     <w:unhideWhenUsed/>
   </w:style>
-  <w:style w:type="paragraph" w:styleId="ListParagraph">
+  <w:style w:type="paragraph" w:styleId="a3">
     <w:name w:val="List Paragraph"/>
-    <w:basedOn w:val="Normal"/>
+    <w:basedOn w:val="a"/>
     <w:uiPriority w:val="34"/>
     <w:qFormat/>
     <w:rsid w:val="00F97F18"/>
@@ -3511,10 +3576,10 @@
       <w:contextualSpacing/>
     </w:pPr>
   </w:style>
-  <w:style w:type="paragraph" w:styleId="Header">
+  <w:style w:type="paragraph" w:styleId="a4">
     <w:name w:val="header"/>
-    <w:basedOn w:val="Normal"/>
-    <w:link w:val="HeaderChar"/>
+    <w:basedOn w:val="a"/>
+    <w:link w:val="a5"/>
     <w:uiPriority w:val="99"/>
     <w:unhideWhenUsed/>
     <w:rsid w:val="006C46C5"/>
@@ -3526,10 +3591,10 @@
       <w:spacing w:after="0" w:line="240" w:lineRule="auto"/>
     </w:pPr>
   </w:style>
-  <w:style w:type="character" w:customStyle="1" w:styleId="HeaderChar">
-    <w:name w:val="Header Char"/>
-    <w:basedOn w:val="DefaultParagraphFont"/>
-    <w:link w:val="Header"/>
+  <w:style w:type="character" w:customStyle="1" w:styleId="a5">
+    <w:name w:val="Верхний колонтитул Знак"/>
+    <w:basedOn w:val="a0"/>
+    <w:link w:val="a4"/>
     <w:uiPriority w:val="99"/>
     <w:rsid w:val="006C46C5"/>
     <w:rPr>
@@ -3540,10 +3605,10 @@
       <w:lang w:eastAsia="ru-RU"/>
     </w:rPr>
   </w:style>
-  <w:style w:type="paragraph" w:styleId="Footer">
+  <w:style w:type="paragraph" w:styleId="a6">
     <w:name w:val="footer"/>
-    <w:basedOn w:val="Normal"/>
-    <w:link w:val="FooterChar"/>
+    <w:basedOn w:val="a"/>
+    <w:link w:val="a7"/>
     <w:uiPriority w:val="99"/>
     <w:unhideWhenUsed/>
     <w:rsid w:val="006C46C5"/>
@@ -3555,10 +3620,10 @@
       <w:spacing w:after="0" w:line="240" w:lineRule="auto"/>
     </w:pPr>
   </w:style>
-  <w:style w:type="character" w:customStyle="1" w:styleId="FooterChar">
-    <w:name w:val="Footer Char"/>
-    <w:basedOn w:val="DefaultParagraphFont"/>
-    <w:link w:val="Footer"/>
+  <w:style w:type="character" w:customStyle="1" w:styleId="a7">
+    <w:name w:val="Нижний колонтитул Знак"/>
+    <w:basedOn w:val="a0"/>
+    <w:link w:val="a6"/>
     <w:uiPriority w:val="99"/>
     <w:rsid w:val="006C46C5"/>
     <w:rPr>

</xml_diff>

<commit_message>
Update page numbers align on 17 mm.
</commit_message>
<xml_diff>
--- a/my-diploma/report/07. System Design.docx
+++ b/my-diploma/report/07. System Design.docx
@@ -14,6 +14,8 @@
           <w:szCs w:val="28"/>
         </w:rPr>
       </w:pPr>
+      <w:bookmarkStart w:id="0" w:name="_GoBack"/>
+      <w:bookmarkEnd w:id="0"/>
       <w:r>
         <w:rPr>
           <w:b/>
@@ -1450,8 +1452,6 @@
         </w:rPr>
         <w:t>Затем к каждому ранее созданному пользователю может применяться набор ролей.</w:t>
       </w:r>
-      <w:bookmarkStart w:id="0" w:name="_GoBack"/>
-      <w:bookmarkEnd w:id="0"/>
     </w:p>
     <w:p>
       <w:pPr>
@@ -2681,7 +2681,7 @@
     <w:sectPr>
       <w:footerReference w:type="default" r:id="rId8"/>
       <w:pgSz w:w="11906" w:h="16838"/>
-      <w:pgMar w:top="1134" w:right="851" w:bottom="1531" w:left="1701" w:header="0" w:footer="544" w:gutter="0"/>
+      <w:pgMar w:top="1134" w:right="851" w:bottom="1531" w:left="1701" w:header="0" w:footer="700" w:gutter="0"/>
       <w:pgNumType w:start="16"/>
       <w:cols w:space="708"/>
       <w:docGrid w:linePitch="360"/>

</xml_diff>

<commit_message>
Fix empty lines in the end of file.
</commit_message>
<xml_diff>
--- a/my-diploma/report/07. System Design.docx
+++ b/my-diploma/report/07. System Design.docx
@@ -146,23 +146,7 @@
           <w:sz w:val="28"/>
           <w:szCs w:val="28"/>
         </w:rPr>
-        <w:t>Для разработки программного проекта были выделены отдельные логические блоки, которые представлены на структурной схеме (см. чертеж ГУИР.400201.080 С</w:t>
-      </w:r>
-      <w:proofErr w:type="gramStart"/>
-      <w:r>
-        <w:rPr>
-          <w:sz w:val="28"/>
-          <w:szCs w:val="28"/>
-        </w:rPr>
-        <w:t>1</w:t>
-      </w:r>
-      <w:proofErr w:type="gramEnd"/>
-      <w:r>
-        <w:rPr>
-          <w:sz w:val="28"/>
-          <w:szCs w:val="28"/>
-        </w:rPr>
-        <w:t>).</w:t>
+        <w:t>Для разработки программного проекта были выделены отдельные логические блоки, которые представлены на структурной схеме (см. чертеж ГУИР.400201.080 С1).</w:t>
       </w:r>
     </w:p>
     <w:p>
@@ -295,7 +279,7 @@
     </w:p>
     <w:p>
       <w:pPr>
-        <w:pStyle w:val="a3"/>
+        <w:pStyle w:val="ListParagraph"/>
         <w:widowControl w:val="0"/>
         <w:numPr>
           <w:ilvl w:val="0"/>
@@ -370,7 +354,7 @@
     </w:p>
     <w:p>
       <w:pPr>
-        <w:pStyle w:val="a3"/>
+        <w:pStyle w:val="ListParagraph"/>
         <w:widowControl w:val="0"/>
         <w:numPr>
           <w:ilvl w:val="0"/>
@@ -453,7 +437,7 @@
     </w:p>
     <w:p>
       <w:pPr>
-        <w:pStyle w:val="a3"/>
+        <w:pStyle w:val="ListParagraph"/>
         <w:widowControl w:val="0"/>
         <w:numPr>
           <w:ilvl w:val="0"/>
@@ -514,7 +498,7 @@
     </w:p>
     <w:p>
       <w:pPr>
-        <w:pStyle w:val="a3"/>
+        <w:pStyle w:val="ListParagraph"/>
         <w:widowControl w:val="0"/>
         <w:numPr>
           <w:ilvl w:val="0"/>
@@ -568,7 +552,7 @@
     </w:p>
     <w:p>
       <w:pPr>
-        <w:pStyle w:val="a3"/>
+        <w:pStyle w:val="ListParagraph"/>
         <w:widowControl w:val="0"/>
         <w:numPr>
           <w:ilvl w:val="0"/>
@@ -614,7 +598,7 @@
     </w:p>
     <w:p>
       <w:pPr>
-        <w:pStyle w:val="a3"/>
+        <w:pStyle w:val="ListParagraph"/>
         <w:widowControl w:val="0"/>
         <w:numPr>
           <w:ilvl w:val="0"/>
@@ -770,6 +754,7 @@
         <w:rPr>
           <w:sz w:val="28"/>
           <w:szCs w:val="28"/>
+          <w:lang w:val="en-US"/>
         </w:rPr>
       </w:pPr>
       <w:r>
@@ -823,12 +808,25 @@
         </w:rPr>
         <w:t>-файлы, которые в дальнейшем и используются для отображения статистики.</w:t>
       </w:r>
-      <w:r>
-        <w:rPr>
-          <w:sz w:val="28"/>
-          <w:szCs w:val="28"/>
-        </w:rPr>
-        <w:t xml:space="preserve"> Все созданные сущности </w:t>
+    </w:p>
+    <w:p>
+      <w:pPr>
+        <w:widowControl w:val="0"/>
+        <w:spacing w:after="0" w:line="240" w:lineRule="auto"/>
+        <w:ind w:firstLine="720"/>
+        <w:contextualSpacing/>
+        <w:jc w:val="both"/>
+        <w:rPr>
+          <w:sz w:val="28"/>
+          <w:szCs w:val="28"/>
+        </w:rPr>
+      </w:pPr>
+      <w:r>
+        <w:rPr>
+          <w:sz w:val="28"/>
+          <w:szCs w:val="28"/>
+        </w:rPr>
+        <w:t xml:space="preserve">Все созданные сущности </w:t>
       </w:r>
       <w:r>
         <w:rPr>
@@ -901,19 +899,6 @@
         </w:rPr>
         <w:t>сервис или удалить  с сервера.</w:t>
       </w:r>
-    </w:p>
-    <w:p>
-      <w:pPr>
-        <w:widowControl w:val="0"/>
-        <w:spacing w:after="0" w:line="240" w:lineRule="auto"/>
-        <w:ind w:firstLine="720"/>
-        <w:contextualSpacing/>
-        <w:jc w:val="both"/>
-        <w:rPr>
-          <w:sz w:val="28"/>
-          <w:szCs w:val="28"/>
-        </w:rPr>
-      </w:pPr>
     </w:p>
     <w:p>
       <w:pPr>
@@ -1213,23 +1198,7 @@
           <w:sz w:val="28"/>
           <w:szCs w:val="28"/>
         </w:rPr>
-        <w:t xml:space="preserve">, содержит таблицы для хранения настроек поставщиков машин, шаблонов для импорта, сущностей соответствия полей, сущностей для хранения настроек файла импорта и параметров запуска импорта, а также таблицы для хранения статистики </w:t>
-      </w:r>
-      <w:proofErr w:type="gramStart"/>
-      <w:r>
-        <w:rPr>
-          <w:sz w:val="28"/>
-          <w:szCs w:val="28"/>
-        </w:rPr>
-        <w:t>о</w:t>
-      </w:r>
-      <w:proofErr w:type="gramEnd"/>
-      <w:r>
-        <w:rPr>
-          <w:sz w:val="28"/>
-          <w:szCs w:val="28"/>
-        </w:rPr>
-        <w:t xml:space="preserve"> осуществленном импорте.</w:t>
+        <w:t>, содержит таблицы для хранения настроек поставщиков машин, шаблонов для импорта, сущностей соответствия полей, сущностей для хранения настроек файла импорта и параметров запуска импорта, а также таблицы для хранения статистики о осуществленном импорте.</w:t>
       </w:r>
     </w:p>
     <w:p>
@@ -1598,7 +1567,7 @@
     </w:p>
     <w:p>
       <w:pPr>
-        <w:pStyle w:val="a3"/>
+        <w:pStyle w:val="ListParagraph"/>
         <w:widowControl w:val="0"/>
         <w:numPr>
           <w:ilvl w:val="0"/>
@@ -1637,7 +1606,7 @@
     </w:p>
     <w:p>
       <w:pPr>
-        <w:pStyle w:val="a3"/>
+        <w:pStyle w:val="ListParagraph"/>
         <w:widowControl w:val="0"/>
         <w:numPr>
           <w:ilvl w:val="0"/>
@@ -1705,7 +1674,7 @@
     </w:p>
     <w:p>
       <w:pPr>
-        <w:pStyle w:val="a3"/>
+        <w:pStyle w:val="ListParagraph"/>
         <w:widowControl w:val="0"/>
         <w:numPr>
           <w:ilvl w:val="0"/>
@@ -1751,7 +1720,7 @@
     </w:p>
     <w:p>
       <w:pPr>
-        <w:pStyle w:val="a3"/>
+        <w:pStyle w:val="ListParagraph"/>
         <w:widowControl w:val="0"/>
         <w:spacing w:after="0" w:line="240" w:lineRule="auto"/>
         <w:jc w:val="both"/>
@@ -1910,7 +1879,7 @@
     </w:p>
     <w:p>
       <w:pPr>
-        <w:pStyle w:val="a3"/>
+        <w:pStyle w:val="ListParagraph"/>
         <w:widowControl w:val="0"/>
         <w:numPr>
           <w:ilvl w:val="0"/>
@@ -1986,7 +1955,7 @@
     </w:p>
     <w:p>
       <w:pPr>
-        <w:pStyle w:val="a3"/>
+        <w:pStyle w:val="ListParagraph"/>
         <w:widowControl w:val="0"/>
         <w:numPr>
           <w:ilvl w:val="0"/>
@@ -2055,7 +2024,7 @@
     </w:p>
     <w:p>
       <w:pPr>
-        <w:pStyle w:val="a3"/>
+        <w:pStyle w:val="ListParagraph"/>
         <w:widowControl w:val="0"/>
         <w:numPr>
           <w:ilvl w:val="0"/>
@@ -2116,7 +2085,7 @@
     </w:p>
     <w:p>
       <w:pPr>
-        <w:pStyle w:val="a3"/>
+        <w:pStyle w:val="ListParagraph"/>
         <w:widowControl w:val="0"/>
         <w:numPr>
           <w:ilvl w:val="0"/>
@@ -2177,7 +2146,7 @@
     </w:p>
     <w:p>
       <w:pPr>
-        <w:pStyle w:val="a3"/>
+        <w:pStyle w:val="ListParagraph"/>
         <w:widowControl w:val="0"/>
         <w:numPr>
           <w:ilvl w:val="0"/>
@@ -2223,7 +2192,7 @@
     </w:p>
     <w:p>
       <w:pPr>
-        <w:pStyle w:val="a3"/>
+        <w:pStyle w:val="ListParagraph"/>
         <w:widowControl w:val="0"/>
         <w:spacing w:after="0" w:line="240" w:lineRule="auto"/>
         <w:jc w:val="both"/>
@@ -2411,7 +2380,7 @@
     </w:p>
     <w:p>
       <w:pPr>
-        <w:pStyle w:val="a3"/>
+        <w:pStyle w:val="ListParagraph"/>
         <w:widowControl w:val="0"/>
         <w:spacing w:after="0" w:line="240" w:lineRule="auto"/>
         <w:jc w:val="both"/>
@@ -2734,7 +2703,7 @@
     <w:sdtContent>
       <w:p>
         <w:pPr>
-          <w:pStyle w:val="a6"/>
+          <w:pStyle w:val="Footer"/>
           <w:jc w:val="right"/>
           <w:rPr>
             <w:sz w:val="28"/>
@@ -2782,7 +2751,7 @@
   </w:sdt>
   <w:p>
     <w:pPr>
-      <w:pStyle w:val="a6"/>
+      <w:pStyle w:val="Footer"/>
     </w:pPr>
   </w:p>
 </w:ftr>
@@ -3253,7 +3222,7 @@
     <w:lsdException w:name="Bibliography" w:uiPriority="37"/>
     <w:lsdException w:name="TOC Heading" w:uiPriority="39" w:qFormat="1"/>
   </w:latentStyles>
-  <w:style w:type="paragraph" w:default="1" w:styleId="a">
+  <w:style w:type="paragraph" w:default="1" w:styleId="Normal">
     <w:name w:val="Normal"/>
     <w:qFormat/>
     <w:rsid w:val="000E0E25"/>
@@ -3268,13 +3237,13 @@
       <w:lang w:eastAsia="ru-RU"/>
     </w:rPr>
   </w:style>
-  <w:style w:type="character" w:default="1" w:styleId="a0">
+  <w:style w:type="character" w:default="1" w:styleId="DefaultParagraphFont">
     <w:name w:val="Default Paragraph Font"/>
     <w:uiPriority w:val="1"/>
     <w:semiHidden/>
     <w:unhideWhenUsed/>
   </w:style>
-  <w:style w:type="table" w:default="1" w:styleId="a1">
+  <w:style w:type="table" w:default="1" w:styleId="TableNormal">
     <w:name w:val="Normal Table"/>
     <w:uiPriority w:val="99"/>
     <w:semiHidden/>
@@ -3289,15 +3258,15 @@
       </w:tblCellMar>
     </w:tblPr>
   </w:style>
-  <w:style w:type="numbering" w:default="1" w:styleId="a2">
+  <w:style w:type="numbering" w:default="1" w:styleId="NoList">
     <w:name w:val="No List"/>
     <w:uiPriority w:val="99"/>
     <w:semiHidden/>
     <w:unhideWhenUsed/>
   </w:style>
-  <w:style w:type="paragraph" w:styleId="a3">
+  <w:style w:type="paragraph" w:styleId="ListParagraph">
     <w:name w:val="List Paragraph"/>
-    <w:basedOn w:val="a"/>
+    <w:basedOn w:val="Normal"/>
     <w:uiPriority w:val="34"/>
     <w:qFormat/>
     <w:rsid w:val="00F97F18"/>
@@ -3306,10 +3275,10 @@
       <w:contextualSpacing/>
     </w:pPr>
   </w:style>
-  <w:style w:type="paragraph" w:styleId="a4">
+  <w:style w:type="paragraph" w:styleId="Header">
     <w:name w:val="header"/>
-    <w:basedOn w:val="a"/>
-    <w:link w:val="a5"/>
+    <w:basedOn w:val="Normal"/>
+    <w:link w:val="HeaderChar"/>
     <w:uiPriority w:val="99"/>
     <w:unhideWhenUsed/>
     <w:rsid w:val="006C46C5"/>
@@ -3321,10 +3290,10 @@
       <w:spacing w:after="0" w:line="240" w:lineRule="auto"/>
     </w:pPr>
   </w:style>
-  <w:style w:type="character" w:customStyle="1" w:styleId="a5">
-    <w:name w:val="Верхний колонтитул Знак"/>
-    <w:basedOn w:val="a0"/>
-    <w:link w:val="a4"/>
+  <w:style w:type="character" w:customStyle="1" w:styleId="HeaderChar">
+    <w:name w:val="Header Char"/>
+    <w:basedOn w:val="DefaultParagraphFont"/>
+    <w:link w:val="Header"/>
     <w:uiPriority w:val="99"/>
     <w:rsid w:val="006C46C5"/>
     <w:rPr>
@@ -3335,10 +3304,10 @@
       <w:lang w:eastAsia="ru-RU"/>
     </w:rPr>
   </w:style>
-  <w:style w:type="paragraph" w:styleId="a6">
+  <w:style w:type="paragraph" w:styleId="Footer">
     <w:name w:val="footer"/>
-    <w:basedOn w:val="a"/>
-    <w:link w:val="a7"/>
+    <w:basedOn w:val="Normal"/>
+    <w:link w:val="FooterChar"/>
     <w:uiPriority w:val="99"/>
     <w:unhideWhenUsed/>
     <w:rsid w:val="006C46C5"/>
@@ -3350,10 +3319,10 @@
       <w:spacing w:after="0" w:line="240" w:lineRule="auto"/>
     </w:pPr>
   </w:style>
-  <w:style w:type="character" w:customStyle="1" w:styleId="a7">
-    <w:name w:val="Нижний колонтитул Знак"/>
-    <w:basedOn w:val="a0"/>
-    <w:link w:val="a6"/>
+  <w:style w:type="character" w:customStyle="1" w:styleId="FooterChar">
+    <w:name w:val="Footer Char"/>
+    <w:basedOn w:val="DefaultParagraphFont"/>
+    <w:link w:val="Footer"/>
     <w:uiPriority w:val="99"/>
     <w:rsid w:val="006C46C5"/>
     <w:rPr>
@@ -3523,7 +3492,7 @@
     <w:lsdException w:name="Bibliography" w:uiPriority="37"/>
     <w:lsdException w:name="TOC Heading" w:uiPriority="39" w:qFormat="1"/>
   </w:latentStyles>
-  <w:style w:type="paragraph" w:default="1" w:styleId="a">
+  <w:style w:type="paragraph" w:default="1" w:styleId="Normal">
     <w:name w:val="Normal"/>
     <w:qFormat/>
     <w:rsid w:val="000E0E25"/>
@@ -3538,13 +3507,13 @@
       <w:lang w:eastAsia="ru-RU"/>
     </w:rPr>
   </w:style>
-  <w:style w:type="character" w:default="1" w:styleId="a0">
+  <w:style w:type="character" w:default="1" w:styleId="DefaultParagraphFont">
     <w:name w:val="Default Paragraph Font"/>
     <w:uiPriority w:val="1"/>
     <w:semiHidden/>
     <w:unhideWhenUsed/>
   </w:style>
-  <w:style w:type="table" w:default="1" w:styleId="a1">
+  <w:style w:type="table" w:default="1" w:styleId="TableNormal">
     <w:name w:val="Normal Table"/>
     <w:uiPriority w:val="99"/>
     <w:semiHidden/>
@@ -3559,15 +3528,15 @@
       </w:tblCellMar>
     </w:tblPr>
   </w:style>
-  <w:style w:type="numbering" w:default="1" w:styleId="a2">
+  <w:style w:type="numbering" w:default="1" w:styleId="NoList">
     <w:name w:val="No List"/>
     <w:uiPriority w:val="99"/>
     <w:semiHidden/>
     <w:unhideWhenUsed/>
   </w:style>
-  <w:style w:type="paragraph" w:styleId="a3">
+  <w:style w:type="paragraph" w:styleId="ListParagraph">
     <w:name w:val="List Paragraph"/>
-    <w:basedOn w:val="a"/>
+    <w:basedOn w:val="Normal"/>
     <w:uiPriority w:val="34"/>
     <w:qFormat/>
     <w:rsid w:val="00F97F18"/>
@@ -3576,10 +3545,10 @@
       <w:contextualSpacing/>
     </w:pPr>
   </w:style>
-  <w:style w:type="paragraph" w:styleId="a4">
+  <w:style w:type="paragraph" w:styleId="Header">
     <w:name w:val="header"/>
-    <w:basedOn w:val="a"/>
-    <w:link w:val="a5"/>
+    <w:basedOn w:val="Normal"/>
+    <w:link w:val="HeaderChar"/>
     <w:uiPriority w:val="99"/>
     <w:unhideWhenUsed/>
     <w:rsid w:val="006C46C5"/>
@@ -3591,10 +3560,10 @@
       <w:spacing w:after="0" w:line="240" w:lineRule="auto"/>
     </w:pPr>
   </w:style>
-  <w:style w:type="character" w:customStyle="1" w:styleId="a5">
-    <w:name w:val="Верхний колонтитул Знак"/>
-    <w:basedOn w:val="a0"/>
-    <w:link w:val="a4"/>
+  <w:style w:type="character" w:customStyle="1" w:styleId="HeaderChar">
+    <w:name w:val="Header Char"/>
+    <w:basedOn w:val="DefaultParagraphFont"/>
+    <w:link w:val="Header"/>
     <w:uiPriority w:val="99"/>
     <w:rsid w:val="006C46C5"/>
     <w:rPr>
@@ -3605,10 +3574,10 @@
       <w:lang w:eastAsia="ru-RU"/>
     </w:rPr>
   </w:style>
-  <w:style w:type="paragraph" w:styleId="a6">
+  <w:style w:type="paragraph" w:styleId="Footer">
     <w:name w:val="footer"/>
-    <w:basedOn w:val="a"/>
-    <w:link w:val="a7"/>
+    <w:basedOn w:val="Normal"/>
+    <w:link w:val="FooterChar"/>
     <w:uiPriority w:val="99"/>
     <w:unhideWhenUsed/>
     <w:rsid w:val="006C46C5"/>
@@ -3620,10 +3589,10 @@
       <w:spacing w:after="0" w:line="240" w:lineRule="auto"/>
     </w:pPr>
   </w:style>
-  <w:style w:type="character" w:customStyle="1" w:styleId="a7">
-    <w:name w:val="Нижний колонтитул Знак"/>
-    <w:basedOn w:val="a0"/>
-    <w:link w:val="a6"/>
+  <w:style w:type="character" w:customStyle="1" w:styleId="FooterChar">
+    <w:name w:val="Footer Char"/>
+    <w:basedOn w:val="DefaultParagraphFont"/>
+    <w:link w:val="Footer"/>
     <w:uiPriority w:val="99"/>
     <w:rsid w:val="006C46C5"/>
     <w:rPr>

</xml_diff>